<commit_message>
add english folder with course starts, complete Firebase notes
</commit_message>
<xml_diff>
--- a/instruments/Firebase.docx
+++ b/instruments/Firebase.docx
@@ -2164,10 +2164,585 @@
     <w:p>
       <w:pPr>
         <w:pStyle w:val="code"/>
+      </w:pPr>
+      <w:proofErr w:type="gramStart"/>
+      <w:r>
+        <w:t>const</w:t>
+      </w:r>
+      <w:proofErr w:type="gramEnd"/>
+      <w:r>
+        <w:t xml:space="preserve"> </w:t>
+      </w:r>
+      <w:proofErr w:type="spellStart"/>
+      <w:r>
+        <w:t>googleAuthProvider</w:t>
+      </w:r>
+      <w:proofErr w:type="spellEnd"/>
+      <w:r>
+        <w:t xml:space="preserve"> = new </w:t>
+      </w:r>
+      <w:proofErr w:type="spellStart"/>
+      <w:r>
+        <w:t>fire</w:t>
+      </w:r>
+      <w:r>
+        <w:t>base.auth.GoogleAuthProvider</w:t>
+      </w:r>
+      <w:proofErr w:type="spellEnd"/>
+      <w:r>
+        <w:t>();</w:t>
+      </w:r>
+    </w:p>
+    <w:p>
+      <w:pPr>
+        <w:pStyle w:val="code"/>
+      </w:pPr>
+      <w:proofErr w:type="gramStart"/>
+      <w:r>
+        <w:t>export</w:t>
+      </w:r>
+      <w:proofErr w:type="gramEnd"/>
+      <w:r>
+        <w:t xml:space="preserve"> {firebase, </w:t>
+      </w:r>
+      <w:proofErr w:type="spellStart"/>
+      <w:r>
+        <w:t>googleAuthProvider</w:t>
+      </w:r>
+      <w:proofErr w:type="spellEnd"/>
+      <w:r>
+        <w:t>, database as default};</w:t>
+      </w:r>
+    </w:p>
+    <w:p>
+      <w:pPr>
+        <w:pStyle w:val="code"/>
+      </w:pPr>
+    </w:p>
+    <w:p>
+      <w:pPr>
+        <w:rPr>
+          <w:lang w:val="en-US"/>
+        </w:rPr>
+      </w:pPr>
+      <w:r>
+        <w:t>В</w:t>
+      </w:r>
+      <w:r>
+        <w:rPr>
+          <w:lang w:val="en-US"/>
+        </w:rPr>
+        <w:t xml:space="preserve"> </w:t>
+      </w:r>
+      <w:proofErr w:type="spellStart"/>
+      <w:r>
+        <w:rPr>
+          <w:lang w:val="en-US"/>
+        </w:rPr>
+        <w:t>actiuons</w:t>
+      </w:r>
+      <w:proofErr w:type="spellEnd"/>
+      <w:r>
+        <w:rPr>
+          <w:lang w:val="en-US"/>
+        </w:rPr>
+        <w:t xml:space="preserve"> </w:t>
+      </w:r>
+      <w:r>
+        <w:t>создадим</w:t>
+      </w:r>
+      <w:r>
+        <w:rPr>
+          <w:lang w:val="en-US"/>
+        </w:rPr>
+        <w:t xml:space="preserve"> </w:t>
+      </w:r>
+      <w:r>
+        <w:t>файл</w:t>
+      </w:r>
+      <w:r>
+        <w:rPr>
+          <w:lang w:val="en-US"/>
+        </w:rPr>
+        <w:t xml:space="preserve"> </w:t>
+      </w:r>
+      <w:r>
+        <w:rPr>
+          <w:b/>
+          <w:lang w:val="en-US"/>
+        </w:rPr>
+        <w:t>actions</w:t>
+      </w:r>
+      <w:r>
+        <w:rPr>
+          <w:b/>
+          <w:lang w:val="en-US"/>
+        </w:rPr>
+        <w:t>/</w:t>
+      </w:r>
+      <w:r>
+        <w:rPr>
+          <w:b/>
+          <w:lang w:val="en-US"/>
+        </w:rPr>
+        <w:t>auth</w:t>
+      </w:r>
+      <w:r>
+        <w:rPr>
+          <w:b/>
+          <w:lang w:val="en-US"/>
+        </w:rPr>
+        <w:t>.</w:t>
+      </w:r>
+      <w:r>
+        <w:rPr>
+          <w:b/>
+          <w:lang w:val="en-US"/>
+        </w:rPr>
+        <w:t>js</w:t>
+      </w:r>
+      <w:r>
+        <w:rPr>
+          <w:b/>
+          <w:lang w:val="en-US"/>
+        </w:rPr>
+        <w:t xml:space="preserve">, </w:t>
+      </w:r>
+      <w:r>
+        <w:t>где</w:t>
+      </w:r>
+      <w:r>
+        <w:rPr>
+          <w:lang w:val="en-US"/>
+        </w:rPr>
+        <w:t xml:space="preserve"> </w:t>
+      </w:r>
+      <w:r>
+        <w:t>создадим</w:t>
+      </w:r>
+      <w:r>
+        <w:rPr>
+          <w:lang w:val="en-US"/>
+        </w:rPr>
+        <w:t xml:space="preserve"> </w:t>
+      </w:r>
+      <w:r>
+        <w:t>функцию</w:t>
+      </w:r>
+      <w:r>
+        <w:rPr>
+          <w:lang w:val="en-US"/>
+        </w:rPr>
+        <w:t xml:space="preserve"> </w:t>
+      </w:r>
+      <w:proofErr w:type="spellStart"/>
+      <w:r>
+        <w:rPr>
+          <w:lang w:val="en-US"/>
+        </w:rPr>
+        <w:t>startLogin</w:t>
+      </w:r>
+      <w:proofErr w:type="spellEnd"/>
+      <w:r>
+        <w:rPr>
+          <w:lang w:val="en-US"/>
+        </w:rPr>
+        <w:t xml:space="preserve"> </w:t>
+      </w:r>
+      <w:r>
+        <w:t>для</w:t>
+      </w:r>
+      <w:r>
+        <w:rPr>
+          <w:lang w:val="en-US"/>
+        </w:rPr>
+        <w:t xml:space="preserve"> </w:t>
+      </w:r>
+      <w:r>
+        <w:t>логина</w:t>
+      </w:r>
+      <w:r>
+        <w:rPr>
+          <w:lang w:val="en-US"/>
+        </w:rPr>
+        <w:t xml:space="preserve"> </w:t>
+      </w:r>
+      <w:r>
+        <w:t>через</w:t>
+      </w:r>
+      <w:r>
+        <w:rPr>
+          <w:lang w:val="en-US"/>
+        </w:rPr>
+        <w:t xml:space="preserve"> </w:t>
+      </w:r>
+      <w:r>
+        <w:rPr>
+          <w:lang w:val="en-US"/>
+        </w:rPr>
+        <w:t>firebase</w:t>
+      </w:r>
+      <w:r>
+        <w:rPr>
+          <w:lang w:val="en-US"/>
+        </w:rPr>
+        <w:t>:</w:t>
+      </w:r>
+    </w:p>
+    <w:p>
+      <w:pPr>
+        <w:pStyle w:val="code"/>
+      </w:pPr>
+      <w:proofErr w:type="gramStart"/>
+      <w:r>
+        <w:t>import</w:t>
+      </w:r>
+      <w:proofErr w:type="gramEnd"/>
+      <w:r>
+        <w:t xml:space="preserve"> {firebase, </w:t>
+      </w:r>
+      <w:proofErr w:type="spellStart"/>
+      <w:r>
+        <w:t>googleAuthProvider</w:t>
+      </w:r>
+      <w:proofErr w:type="spellEnd"/>
+      <w:r>
+        <w:t>} from '../firebase/firebase';</w:t>
+      </w:r>
+    </w:p>
+    <w:p>
+      <w:pPr>
+        <w:pStyle w:val="code"/>
+      </w:pPr>
+    </w:p>
+    <w:p>
+      <w:pPr>
+        <w:pStyle w:val="code"/>
+      </w:pPr>
+      <w:proofErr w:type="gramStart"/>
+      <w:r>
+        <w:t>export</w:t>
+      </w:r>
+      <w:proofErr w:type="gramEnd"/>
+      <w:r>
+        <w:t xml:space="preserve"> const </w:t>
+      </w:r>
+      <w:proofErr w:type="spellStart"/>
+      <w:r>
+        <w:t>startLogIn</w:t>
+      </w:r>
+      <w:proofErr w:type="spellEnd"/>
+      <w:r>
+        <w:t xml:space="preserve"> = () =&gt; {</w:t>
+      </w:r>
+    </w:p>
+    <w:p>
+      <w:pPr>
+        <w:pStyle w:val="code"/>
+      </w:pPr>
+      <w:r>
+        <w:t xml:space="preserve">  </w:t>
+      </w:r>
+      <w:proofErr w:type="gramStart"/>
+      <w:r>
+        <w:t>return  (</w:t>
+      </w:r>
+      <w:proofErr w:type="gramEnd"/>
+      <w:r>
+        <w:t>) =&gt; {</w:t>
+      </w:r>
+    </w:p>
+    <w:p>
+      <w:pPr>
+        <w:pStyle w:val="code"/>
+      </w:pPr>
+      <w:r>
+        <w:t xml:space="preserve">    </w:t>
+      </w:r>
+      <w:proofErr w:type="gramStart"/>
+      <w:r>
+        <w:t>return</w:t>
+      </w:r>
+      <w:proofErr w:type="gramEnd"/>
+      <w:r>
+        <w:t xml:space="preserve"> </w:t>
+      </w:r>
+      <w:proofErr w:type="spellStart"/>
+      <w:r>
+        <w:t>firebase.auth</w:t>
+      </w:r>
+      <w:proofErr w:type="spellEnd"/>
+      <w:r>
+        <w:t>().</w:t>
+      </w:r>
+      <w:proofErr w:type="spellStart"/>
+      <w:r>
+        <w:t>signInWithPopup</w:t>
+      </w:r>
+      <w:proofErr w:type="spellEnd"/>
+      <w:r>
+        <w:t>(</w:t>
+      </w:r>
+      <w:proofErr w:type="spellStart"/>
+      <w:r>
+        <w:t>googleAuthProvider</w:t>
+      </w:r>
+      <w:proofErr w:type="spellEnd"/>
+      <w:r>
+        <w:t>);</w:t>
+      </w:r>
+    </w:p>
+    <w:p>
+      <w:pPr>
+        <w:pStyle w:val="code"/>
         <w:rPr>
           <w:lang w:val="ru-RU"/>
         </w:rPr>
       </w:pPr>
+      <w:r>
+        <w:t xml:space="preserve">  </w:t>
+      </w:r>
+      <w:r>
+        <w:rPr>
+          <w:lang w:val="ru-RU"/>
+        </w:rPr>
+        <w:t>};</w:t>
+      </w:r>
+    </w:p>
+    <w:p>
+      <w:pPr>
+        <w:pStyle w:val="code"/>
+        <w:rPr>
+          <w:lang w:val="ru-RU"/>
+        </w:rPr>
+      </w:pPr>
+      <w:r>
+        <w:rPr>
+          <w:lang w:val="ru-RU"/>
+        </w:rPr>
+        <w:t>};</w:t>
+      </w:r>
+    </w:p>
+    <w:p>
+      <w:pPr>
+        <w:pStyle w:val="code"/>
+        <w:rPr>
+          <w:lang w:val="ru-RU"/>
+        </w:rPr>
+      </w:pPr>
+    </w:p>
+    <w:p>
+      <w:pPr>
+        <w:rPr>
+          <w:b/>
+        </w:rPr>
+      </w:pPr>
+      <w:r>
+        <w:t xml:space="preserve">Теперь можно создать компонент, который будет </w:t>
+      </w:r>
+      <w:proofErr w:type="spellStart"/>
+      <w:r>
+        <w:t>логинить</w:t>
+      </w:r>
+      <w:proofErr w:type="spellEnd"/>
+      <w:r>
+        <w:t xml:space="preserve">: </w:t>
+      </w:r>
+      <w:r>
+        <w:rPr>
+          <w:b/>
+          <w:lang w:val="en-US"/>
+        </w:rPr>
+        <w:t>components</w:t>
+      </w:r>
+      <w:r>
+        <w:rPr>
+          <w:b/>
+        </w:rPr>
+        <w:t>/</w:t>
+      </w:r>
+      <w:proofErr w:type="spellStart"/>
+      <w:r>
+        <w:rPr>
+          <w:b/>
+          <w:lang w:val="en-US"/>
+        </w:rPr>
+        <w:t>LoginPage</w:t>
+      </w:r>
+      <w:proofErr w:type="spellEnd"/>
+      <w:r>
+        <w:rPr>
+          <w:b/>
+        </w:rPr>
+        <w:t>.</w:t>
+      </w:r>
+      <w:proofErr w:type="spellStart"/>
+      <w:r>
+        <w:rPr>
+          <w:b/>
+          <w:lang w:val="en-US"/>
+        </w:rPr>
+        <w:t>js</w:t>
+      </w:r>
+      <w:proofErr w:type="spellEnd"/>
+    </w:p>
+    <w:p>
+      <w:pPr>
+        <w:pStyle w:val="code"/>
+      </w:pPr>
+      <w:proofErr w:type="gramStart"/>
+      <w:r>
+        <w:t>import</w:t>
+      </w:r>
+      <w:proofErr w:type="gramEnd"/>
+      <w:r>
+        <w:t xml:space="preserve"> React from 'react';</w:t>
+      </w:r>
+    </w:p>
+    <w:p>
+      <w:pPr>
+        <w:pStyle w:val="code"/>
+      </w:pPr>
+      <w:proofErr w:type="gramStart"/>
+      <w:r>
+        <w:t>import</w:t>
+      </w:r>
+      <w:proofErr w:type="gramEnd"/>
+      <w:r>
+        <w:t xml:space="preserve"> { connect } from 'react-</w:t>
+      </w:r>
+      <w:proofErr w:type="spellStart"/>
+      <w:r>
+        <w:t>redux</w:t>
+      </w:r>
+      <w:proofErr w:type="spellEnd"/>
+      <w:r>
+        <w:t>';</w:t>
+      </w:r>
+    </w:p>
+    <w:p>
+      <w:pPr>
+        <w:pStyle w:val="code"/>
+      </w:pPr>
+      <w:proofErr w:type="gramStart"/>
+      <w:r>
+        <w:t>import</w:t>
+      </w:r>
+      <w:proofErr w:type="gramEnd"/>
+      <w:r>
+        <w:t xml:space="preserve"> { </w:t>
+      </w:r>
+      <w:proofErr w:type="spellStart"/>
+      <w:r>
+        <w:t>startLogIn</w:t>
+      </w:r>
+      <w:proofErr w:type="spellEnd"/>
+      <w:r>
+        <w:t xml:space="preserve"> } from "../actions/auth";</w:t>
+      </w:r>
+    </w:p>
+    <w:p>
+      <w:pPr>
+        <w:pStyle w:val="code"/>
+        <w:ind w:left="0"/>
+      </w:pPr>
+    </w:p>
+    <w:p>
+      <w:pPr>
+        <w:pStyle w:val="code"/>
+      </w:pPr>
+      <w:proofErr w:type="gramStart"/>
+      <w:r>
+        <w:t>export</w:t>
+      </w:r>
+      <w:proofErr w:type="gramEnd"/>
+      <w:r>
+        <w:t xml:space="preserve"> const </w:t>
+      </w:r>
+      <w:proofErr w:type="spellStart"/>
+      <w:r>
+        <w:t>LoginPage</w:t>
+      </w:r>
+      <w:proofErr w:type="spellEnd"/>
+      <w:r>
+        <w:t xml:space="preserve"> = ({</w:t>
+      </w:r>
+      <w:proofErr w:type="spellStart"/>
+      <w:r>
+        <w:t>startLogIn</w:t>
+      </w:r>
+      <w:proofErr w:type="spellEnd"/>
+      <w:r>
+        <w:t>}) =&gt; (</w:t>
+      </w:r>
+    </w:p>
+    <w:p>
+      <w:pPr>
+        <w:pStyle w:val="code"/>
+      </w:pPr>
+      <w:r>
+        <w:t xml:space="preserve">  &lt;</w:t>
+      </w:r>
+      <w:proofErr w:type="gramStart"/>
+      <w:r>
+        <w:t>div</w:t>
+      </w:r>
+      <w:proofErr w:type="gramEnd"/>
+      <w:r>
+        <w:t>&gt;</w:t>
+      </w:r>
+    </w:p>
+    <w:p>
+      <w:pPr>
+        <w:pStyle w:val="code"/>
+      </w:pPr>
+      <w:r>
+        <w:t xml:space="preserve">    &lt;button </w:t>
+      </w:r>
+      <w:proofErr w:type="spellStart"/>
+      <w:r>
+        <w:t>onClick</w:t>
+      </w:r>
+      <w:proofErr w:type="spellEnd"/>
+      <w:proofErr w:type="gramStart"/>
+      <w:r>
+        <w:t>={</w:t>
+      </w:r>
+      <w:proofErr w:type="spellStart"/>
+      <w:proofErr w:type="gramEnd"/>
+      <w:r>
+        <w:t>startLogIn</w:t>
+      </w:r>
+      <w:proofErr w:type="spellEnd"/>
+      <w:r>
+        <w:t>}&gt;Login&lt;/button&gt;</w:t>
+      </w:r>
+    </w:p>
+    <w:p>
+      <w:pPr>
+        <w:pStyle w:val="code"/>
+      </w:pPr>
+      <w:r>
+        <w:t xml:space="preserve">  &lt;/div&gt;</w:t>
+      </w:r>
+    </w:p>
+    <w:p>
+      <w:pPr>
+        <w:pStyle w:val="code"/>
+      </w:pPr>
+      <w:r>
+        <w:t>);</w:t>
+      </w:r>
+    </w:p>
+    <w:p>
+      <w:pPr>
+        <w:pStyle w:val="code"/>
+      </w:pPr>
+    </w:p>
+    <w:p>
+      <w:pPr>
+        <w:pStyle w:val="code"/>
+      </w:pPr>
       <w:proofErr w:type="gramStart"/>
       <w:r>
         <w:t>const</w:t>
@@ -2178,263 +2753,2069 @@
       </w:r>
       <w:proofErr w:type="spellStart"/>
       <w:r>
-        <w:t>googleAuthProvider</w:t>
-      </w:r>
-      <w:proofErr w:type="spellEnd"/>
-      <w:r>
-        <w:t xml:space="preserve"> = new </w:t>
-      </w:r>
-      <w:proofErr w:type="spellStart"/>
-      <w:r>
-        <w:t>fire</w:t>
-      </w:r>
-      <w:r>
-        <w:t>base.auth.GoogleAuthProvider</w:t>
-      </w:r>
-      <w:proofErr w:type="spellEnd"/>
-      <w:r>
-        <w:t>();</w:t>
-      </w:r>
-    </w:p>
-    <w:p>
-      <w:pPr>
-        <w:pStyle w:val="code"/>
+        <w:t>mapDispatchTpProps</w:t>
+      </w:r>
+      <w:proofErr w:type="spellEnd"/>
+      <w:r>
+        <w:t xml:space="preserve"> = (dispatch) =&gt; ({</w:t>
+      </w:r>
+    </w:p>
+    <w:p>
+      <w:pPr>
+        <w:pStyle w:val="code"/>
+      </w:pPr>
+      <w:r>
+        <w:t xml:space="preserve">  </w:t>
+      </w:r>
+      <w:proofErr w:type="spellStart"/>
+      <w:proofErr w:type="gramStart"/>
+      <w:r>
+        <w:t>startLogIn</w:t>
+      </w:r>
+      <w:proofErr w:type="spellEnd"/>
+      <w:proofErr w:type="gramEnd"/>
+      <w:r>
+        <w:t>: () =&gt; dispatch(</w:t>
+      </w:r>
+      <w:proofErr w:type="spellStart"/>
+      <w:r>
+        <w:t>startLogIn</w:t>
+      </w:r>
+      <w:proofErr w:type="spellEnd"/>
+      <w:r>
+        <w:t>())</w:t>
+      </w:r>
+    </w:p>
+    <w:p>
+      <w:pPr>
+        <w:pStyle w:val="code"/>
+      </w:pPr>
+      <w:r>
+        <w:t>});</w:t>
+      </w:r>
+    </w:p>
+    <w:p>
+      <w:pPr>
+        <w:pStyle w:val="code"/>
+      </w:pPr>
+    </w:p>
+    <w:p>
+      <w:pPr>
+        <w:pStyle w:val="code"/>
+      </w:pPr>
+      <w:proofErr w:type="gramStart"/>
+      <w:r>
+        <w:t>export</w:t>
+      </w:r>
+      <w:proofErr w:type="gramEnd"/>
+      <w:r>
+        <w:t xml:space="preserve"> default connect(undefined, </w:t>
+      </w:r>
+      <w:proofErr w:type="spellStart"/>
+      <w:r>
+        <w:t>mapDispatchTpProps</w:t>
+      </w:r>
+      <w:proofErr w:type="spellEnd"/>
+      <w:r>
+        <w:t>)(</w:t>
+      </w:r>
+      <w:proofErr w:type="spellStart"/>
+      <w:r>
+        <w:t>LoginPage</w:t>
+      </w:r>
+      <w:proofErr w:type="spellEnd"/>
+      <w:r>
+        <w:t>);</w:t>
+      </w:r>
+    </w:p>
+    <w:p>
+      <w:pPr>
+        <w:pStyle w:val="code"/>
+      </w:pPr>
+    </w:p>
+    <w:p>
+      <w:r>
+        <w:t xml:space="preserve">Теперь при клике, будет открываться </w:t>
+      </w:r>
+      <w:proofErr w:type="spellStart"/>
+      <w:r>
+        <w:t>попап</w:t>
+      </w:r>
+      <w:proofErr w:type="spellEnd"/>
+      <w:r>
+        <w:t xml:space="preserve"> окно с логином через </w:t>
+      </w:r>
+      <w:proofErr w:type="spellStart"/>
+      <w:r>
+        <w:t>гугел</w:t>
+      </w:r>
+      <w:proofErr w:type="spellEnd"/>
+    </w:p>
+    <w:p>
+      <w:proofErr w:type="gramStart"/>
+      <w:r>
+        <w:t xml:space="preserve">Для того, что бы отследить процесс </w:t>
+      </w:r>
+      <w:proofErr w:type="spellStart"/>
+      <w:r>
+        <w:t>логина\логаута</w:t>
+      </w:r>
+      <w:proofErr w:type="spellEnd"/>
+      <w:r>
+        <w:t xml:space="preserve">, в можно в корневой файл добавить обработчик </w:t>
+      </w:r>
+      <w:proofErr w:type="spellStart"/>
+      <w:r>
+        <w:t>эвента</w:t>
+      </w:r>
+      <w:proofErr w:type="spellEnd"/>
+      <w:r>
+        <w:t xml:space="preserve">, в данном случае в </w:t>
+      </w:r>
+      <w:r>
+        <w:rPr>
+          <w:b/>
+          <w:lang w:val="en-US"/>
+        </w:rPr>
+        <w:t>app</w:t>
+      </w:r>
+      <w:r>
+        <w:rPr>
+          <w:b/>
+        </w:rPr>
+        <w:t>.</w:t>
+      </w:r>
+      <w:proofErr w:type="spellStart"/>
+      <w:r>
+        <w:rPr>
+          <w:b/>
+          <w:lang w:val="en-US"/>
+        </w:rPr>
+        <w:t>js</w:t>
+      </w:r>
+      <w:proofErr w:type="spellEnd"/>
+      <w:proofErr w:type="gramEnd"/>
+    </w:p>
+    <w:p>
+      <w:pPr>
+        <w:pStyle w:val="code"/>
+      </w:pPr>
+      <w:proofErr w:type="gramStart"/>
+      <w:r>
+        <w:t>import</w:t>
+      </w:r>
+      <w:proofErr w:type="gramEnd"/>
+      <w:r>
+        <w:t xml:space="preserve"> { firebase } from './firebase/firebase';</w:t>
+      </w:r>
+    </w:p>
+    <w:p>
+      <w:pPr>
+        <w:pStyle w:val="code"/>
+      </w:pPr>
+    </w:p>
+    <w:p>
+      <w:pPr>
+        <w:pStyle w:val="code"/>
+      </w:pPr>
+      <w:proofErr w:type="spellStart"/>
+      <w:proofErr w:type="gramStart"/>
+      <w:r>
+        <w:t>firebase.auth</w:t>
+      </w:r>
+      <w:proofErr w:type="spellEnd"/>
+      <w:r>
+        <w:t>(</w:t>
+      </w:r>
+      <w:proofErr w:type="gramEnd"/>
+      <w:r>
+        <w:t>).</w:t>
+      </w:r>
+      <w:proofErr w:type="spellStart"/>
+      <w:r>
+        <w:t>onAuthStateChanged</w:t>
+      </w:r>
+      <w:proofErr w:type="spellEnd"/>
+      <w:r>
+        <w:t>((user) =&gt; {</w:t>
+      </w:r>
+    </w:p>
+    <w:p>
+      <w:pPr>
+        <w:pStyle w:val="code"/>
+      </w:pPr>
+      <w:r>
+        <w:t xml:space="preserve">  </w:t>
+      </w:r>
+      <w:proofErr w:type="gramStart"/>
+      <w:r>
+        <w:t>if(</w:t>
+      </w:r>
+      <w:proofErr w:type="gramEnd"/>
+      <w:r>
+        <w:t>user){</w:t>
+      </w:r>
+    </w:p>
+    <w:p>
+      <w:pPr>
+        <w:pStyle w:val="code"/>
+      </w:pPr>
+      <w:r>
+        <w:t xml:space="preserve">    </w:t>
+      </w:r>
+      <w:proofErr w:type="gramStart"/>
+      <w:r>
+        <w:t>console.log(</w:t>
+      </w:r>
+      <w:proofErr w:type="gramEnd"/>
+      <w:r>
+        <w:t>'log in')</w:t>
+      </w:r>
+    </w:p>
+    <w:p>
+      <w:pPr>
+        <w:pStyle w:val="code"/>
+      </w:pPr>
+      <w:r>
+        <w:t xml:space="preserve">  } else {</w:t>
+      </w:r>
+    </w:p>
+    <w:p>
+      <w:pPr>
+        <w:pStyle w:val="code"/>
+      </w:pPr>
+      <w:r>
+        <w:t xml:space="preserve">    </w:t>
+      </w:r>
+      <w:proofErr w:type="gramStart"/>
+      <w:r>
+        <w:t>console.log(</w:t>
+      </w:r>
+      <w:proofErr w:type="gramEnd"/>
+      <w:r>
+        <w:t>'log out')</w:t>
+      </w:r>
+    </w:p>
+    <w:p>
+      <w:pPr>
+        <w:pStyle w:val="code"/>
+      </w:pPr>
+      <w:r>
+        <w:t xml:space="preserve">  }</w:t>
+      </w:r>
+    </w:p>
+    <w:p>
+      <w:pPr>
+        <w:pStyle w:val="code"/>
+      </w:pPr>
+      <w:r>
+        <w:t>});</w:t>
+      </w:r>
+    </w:p>
+    <w:p>
+      <w:pPr>
+        <w:pStyle w:val="code"/>
+        <w:ind w:left="0"/>
         <w:rPr>
           <w:lang w:val="ru-RU"/>
         </w:rPr>
       </w:pPr>
-      <w:proofErr w:type="gramStart"/>
-      <w:r>
-        <w:t>export</w:t>
-      </w:r>
-      <w:proofErr w:type="gramEnd"/>
-      <w:r>
-        <w:t xml:space="preserve"> {firebase, </w:t>
-      </w:r>
-      <w:proofErr w:type="spellStart"/>
-      <w:r>
-        <w:t>googleAuthProvider</w:t>
-      </w:r>
-      <w:proofErr w:type="spellEnd"/>
-      <w:r>
-        <w:t>, database as default};</w:t>
-      </w:r>
-    </w:p>
-    <w:p>
-      <w:pPr>
-        <w:pStyle w:val="code"/>
+    </w:p>
+    <w:p>
+      <w:pPr>
+        <w:rPr>
+          <w:b/>
+        </w:rPr>
+      </w:pPr>
+      <w:r>
+        <w:rPr>
+          <w:b/>
+        </w:rPr>
+        <w:t>ПРИВАТНЫЙ ДОСТУП К БД</w:t>
+      </w:r>
+    </w:p>
+    <w:p>
+      <w:proofErr w:type="gramStart"/>
+      <w:r>
+        <w:t>Допустим</w:t>
+      </w:r>
+      <w:proofErr w:type="gramEnd"/>
+      <w:r>
+        <w:t xml:space="preserve"> мы изменили структуру данных в БД. Теперь она выглядит таким образом</w:t>
+      </w:r>
+      <w:r>
+        <w:t>:</w:t>
+      </w:r>
+    </w:p>
+    <w:p>
+      <w:pPr>
+        <w:pStyle w:val="code"/>
+      </w:pPr>
+      <w:r>
         <w:rPr>
           <w:lang w:val="ru-RU"/>
         </w:rPr>
-      </w:pPr>
-    </w:p>
-    <w:p>
-      <w:r>
-        <w:t>В</w:t>
-      </w:r>
+        <w:t xml:space="preserve">  </w:t>
+      </w:r>
+      <w:r>
+        <w:t>{</w:t>
+      </w:r>
+    </w:p>
+    <w:p>
+      <w:pPr>
+        <w:pStyle w:val="code"/>
+      </w:pPr>
+      <w:r>
+        <w:t xml:space="preserve">    </w:t>
+      </w:r>
+      <w:proofErr w:type="gramStart"/>
+      <w:r>
+        <w:t>users:</w:t>
+      </w:r>
+      <w:proofErr w:type="gramEnd"/>
+      <w:r>
+        <w:t>{</w:t>
+      </w:r>
+    </w:p>
+    <w:p>
+      <w:pPr>
+        <w:pStyle w:val="code"/>
+      </w:pPr>
+      <w:r>
+        <w:t xml:space="preserve">      'userId1':{</w:t>
+      </w:r>
+    </w:p>
+    <w:p>
+      <w:pPr>
+        <w:pStyle w:val="code"/>
+      </w:pPr>
+      <w:r>
+        <w:t xml:space="preserve">        </w:t>
+      </w:r>
+      <w:proofErr w:type="gramStart"/>
+      <w:r>
+        <w:t>expenses:</w:t>
+      </w:r>
+      <w:proofErr w:type="gramEnd"/>
+      <w:r>
+        <w:t>{</w:t>
+      </w:r>
+    </w:p>
+    <w:p>
+      <w:pPr>
+        <w:pStyle w:val="code"/>
+      </w:pPr>
+      <w:r>
+        <w:t xml:space="preserve">          'expenseNum1':{</w:t>
+      </w:r>
+    </w:p>
+    <w:p>
+      <w:pPr>
+        <w:pStyle w:val="code"/>
+      </w:pPr>
+      <w:r>
+        <w:t xml:space="preserve">            </w:t>
+      </w:r>
+      <w:proofErr w:type="gramStart"/>
+      <w:r>
+        <w:t>amount</w:t>
+      </w:r>
+      <w:proofErr w:type="gramEnd"/>
+      <w:r>
+        <w:t>: 123,</w:t>
+      </w:r>
+    </w:p>
+    <w:p>
+      <w:pPr>
+        <w:pStyle w:val="code"/>
+      </w:pPr>
+      <w:r>
+        <w:lastRenderedPageBreak/>
+        <w:t xml:space="preserve">            </w:t>
+      </w:r>
+      <w:proofErr w:type="gramStart"/>
+      <w:r>
+        <w:t>description</w:t>
+      </w:r>
+      <w:proofErr w:type="gramEnd"/>
+      <w:r>
+        <w:t>: 'some note',</w:t>
+      </w:r>
+    </w:p>
+    <w:p>
+      <w:pPr>
+        <w:pStyle w:val="code"/>
+      </w:pPr>
+      <w:r>
+        <w:t xml:space="preserve">            </w:t>
+      </w:r>
+      <w:proofErr w:type="gramStart"/>
+      <w:r>
+        <w:t>note</w:t>
+      </w:r>
+      <w:proofErr w:type="gramEnd"/>
+      <w:r>
+        <w:t>: '',</w:t>
+      </w:r>
+    </w:p>
+    <w:p>
+      <w:pPr>
+        <w:pStyle w:val="code"/>
+      </w:pPr>
+      <w:r>
+        <w:t xml:space="preserve">            </w:t>
+      </w:r>
+      <w:proofErr w:type="spellStart"/>
+      <w:proofErr w:type="gramStart"/>
+      <w:r>
+        <w:t>createdAd</w:t>
+      </w:r>
+      <w:proofErr w:type="spellEnd"/>
+      <w:proofErr w:type="gramEnd"/>
+      <w:r>
+        <w:t>: 30000</w:t>
+      </w:r>
+    </w:p>
+    <w:p>
+      <w:pPr>
+        <w:pStyle w:val="code"/>
+      </w:pPr>
+      <w:r>
+        <w:t xml:space="preserve">          }</w:t>
+      </w:r>
+    </w:p>
+    <w:p>
+      <w:pPr>
+        <w:pStyle w:val="code"/>
+      </w:pPr>
+      <w:r>
+        <w:t xml:space="preserve">        }</w:t>
+      </w:r>
+    </w:p>
+    <w:p>
+      <w:pPr>
+        <w:pStyle w:val="code"/>
+      </w:pPr>
+      <w:r>
+        <w:t xml:space="preserve">      }</w:t>
+      </w:r>
+    </w:p>
+    <w:p>
+      <w:pPr>
+        <w:pStyle w:val="code"/>
+      </w:pPr>
+      <w:r>
+        <w:t xml:space="preserve">    }</w:t>
+      </w:r>
+    </w:p>
+    <w:p>
+      <w:pPr>
+        <w:pStyle w:val="code"/>
+      </w:pPr>
+      <w:r>
+        <w:t xml:space="preserve">  }</w:t>
+      </w:r>
+    </w:p>
+    <w:p>
+      <w:pPr>
+        <w:rPr>
+          <w:lang w:val="en-US"/>
+        </w:rPr>
+      </w:pPr>
+    </w:p>
+    <w:p>
+      <w:r>
+        <w:t xml:space="preserve">Мы хотим ограничить права </w:t>
+      </w:r>
+      <w:proofErr w:type="spellStart"/>
+      <w:r>
+        <w:t>записи\</w:t>
+      </w:r>
+      <w:proofErr w:type="gramStart"/>
+      <w:r>
+        <w:t>чтения</w:t>
+      </w:r>
+      <w:proofErr w:type="spellEnd"/>
+      <w:proofErr w:type="gramEnd"/>
+      <w:r>
+        <w:t xml:space="preserve"> только если </w:t>
+      </w:r>
+      <w:proofErr w:type="spellStart"/>
+      <w:r>
+        <w:rPr>
+          <w:lang w:val="en-US"/>
+        </w:rPr>
+        <w:t>userId</w:t>
+      </w:r>
+      <w:proofErr w:type="spellEnd"/>
+      <w:r>
+        <w:t xml:space="preserve"> отвечает тому, под которым </w:t>
+      </w:r>
+      <w:proofErr w:type="spellStart"/>
+      <w:r>
+        <w:t>юзер</w:t>
+      </w:r>
+      <w:proofErr w:type="spellEnd"/>
       <w:r>
         <w:t xml:space="preserve"> </w:t>
       </w:r>
       <w:proofErr w:type="spellStart"/>
       <w:r>
-        <w:rPr>
-          <w:lang w:val="en-US"/>
-        </w:rPr>
-        <w:t>actiuons</w:t>
+        <w:t>логинится</w:t>
+      </w:r>
+      <w:proofErr w:type="spellEnd"/>
+      <w:r>
+        <w:t xml:space="preserve"> в БД. Идем в </w:t>
+      </w:r>
+      <w:r>
+        <w:rPr>
+          <w:b/>
+          <w:lang w:val="en-US"/>
+        </w:rPr>
+        <w:t>Rules</w:t>
+      </w:r>
+      <w:r>
+        <w:t xml:space="preserve">, </w:t>
+      </w:r>
+      <w:r>
+        <w:t>меняем:</w:t>
+      </w:r>
+    </w:p>
+    <w:p>
+      <w:proofErr w:type="gramStart"/>
+      <w:r>
+        <w:rPr>
+          <w:lang w:val="en-US"/>
+        </w:rPr>
+        <w:t>root</w:t>
+      </w:r>
+      <w:proofErr w:type="gramEnd"/>
+      <w:r>
+        <w:t xml:space="preserve"> - </w:t>
+      </w:r>
+      <w:proofErr w:type="spellStart"/>
+      <w:r>
+        <w:t>чтение\запись</w:t>
+      </w:r>
+      <w:proofErr w:type="spellEnd"/>
+      <w:r>
+        <w:t xml:space="preserve"> запрещена, работает только с </w:t>
+      </w:r>
+      <w:proofErr w:type="spellStart"/>
+      <w:r>
+        <w:t>обьектом</w:t>
       </w:r>
       <w:proofErr w:type="spellEnd"/>
       <w:r>
         <w:t xml:space="preserve"> </w:t>
       </w:r>
       <w:r>
-        <w:t>создадим</w:t>
+        <w:rPr>
+          <w:lang w:val="en-US"/>
+        </w:rPr>
+        <w:t>users</w:t>
+      </w:r>
+    </w:p>
+    <w:p>
+      <w:pPr>
+        <w:rPr>
+          <w:lang w:val="en-US"/>
+        </w:rPr>
+      </w:pPr>
+      <w:r>
+        <w:t>"</w:t>
+      </w:r>
+      <w:r>
+        <w:rPr>
+          <w:lang w:val="en-US"/>
+        </w:rPr>
+        <w:t>users</w:t>
+      </w:r>
+      <w:r>
+        <w:t>":</w:t>
+      </w:r>
+    </w:p>
+    <w:p>
+      <w:pPr>
+        <w:pStyle w:val="a5"/>
+        <w:numPr>
+          <w:ilvl w:val="0"/>
+          <w:numId w:val="22"/>
+        </w:numPr>
+      </w:pPr>
+      <w:r>
+        <w:t>"</w:t>
+      </w:r>
+      <w:r>
+        <w:rPr>
+          <w:lang w:val="en-US"/>
+        </w:rPr>
+        <w:t>expenses</w:t>
+      </w:r>
+      <w:r>
+        <w:t xml:space="preserve">" </w:t>
+      </w:r>
+      <w:r>
+        <w:t xml:space="preserve">проверка, что </w:t>
+      </w:r>
+      <w:proofErr w:type="spellStart"/>
+      <w:r>
+        <w:t>юзер</w:t>
+      </w:r>
+      <w:proofErr w:type="spellEnd"/>
+      <w:r>
+        <w:t xml:space="preserve"> записывает именно в этот </w:t>
+      </w:r>
+      <w:proofErr w:type="spellStart"/>
+      <w:r>
+        <w:t>обьект</w:t>
+      </w:r>
+      <w:proofErr w:type="spellEnd"/>
+      <w:r>
+        <w:t>,</w:t>
+      </w:r>
+    </w:p>
+    <w:p>
+      <w:pPr>
+        <w:pStyle w:val="a5"/>
+        <w:numPr>
+          <w:ilvl w:val="0"/>
+          <w:numId w:val="22"/>
+        </w:numPr>
+      </w:pPr>
+      <w:r>
+        <w:t>"$</w:t>
+      </w:r>
+      <w:r>
+        <w:rPr>
+          <w:lang w:val="en-US"/>
+        </w:rPr>
+        <w:t>other</w:t>
+      </w:r>
+      <w:r>
+        <w:t xml:space="preserve">" - </w:t>
+      </w:r>
+      <w:r>
+        <w:t xml:space="preserve">проверка любых других записей, кроме </w:t>
+      </w:r>
+      <w:r>
+        <w:rPr>
+          <w:lang w:val="en-US"/>
+        </w:rPr>
+        <w:t>expenses</w:t>
       </w:r>
       <w:r>
         <w:t xml:space="preserve"> </w:t>
       </w:r>
       <w:r>
-        <w:t>файл</w:t>
-      </w:r>
+        <w:t xml:space="preserve">в </w:t>
+      </w:r>
+      <w:proofErr w:type="spellStart"/>
+      <w:r>
+        <w:t>обьект</w:t>
+      </w:r>
+      <w:proofErr w:type="spellEnd"/>
       <w:r>
         <w:t xml:space="preserve"> </w:t>
       </w:r>
       <w:r>
         <w:rPr>
-          <w:b/>
-          <w:lang w:val="en-US"/>
-        </w:rPr>
-        <w:t>actions</w:t>
-      </w:r>
-      <w:r>
-        <w:rPr>
-          <w:b/>
-        </w:rPr>
-        <w:t>/</w:t>
-      </w:r>
-      <w:r>
-        <w:rPr>
-          <w:b/>
-          <w:lang w:val="en-US"/>
-        </w:rPr>
-        <w:t>auth</w:t>
-      </w:r>
-      <w:r>
-        <w:rPr>
-          <w:b/>
-        </w:rPr>
-        <w:t>.</w:t>
-      </w:r>
-      <w:proofErr w:type="spellStart"/>
-      <w:r>
-        <w:rPr>
-          <w:b/>
-          <w:lang w:val="en-US"/>
-        </w:rPr>
-        <w:t>js</w:t>
-      </w:r>
-      <w:proofErr w:type="spellEnd"/>
-      <w:r>
-        <w:rPr>
-          <w:b/>
-        </w:rPr>
+          <w:lang w:val="en-US"/>
+        </w:rPr>
+        <w:t>users</w:t>
+      </w:r>
+      <w:r>
         <w:t xml:space="preserve">, </w:t>
       </w:r>
       <w:r>
-        <w:t xml:space="preserve">где создадим функцию </w:t>
-      </w:r>
-      <w:proofErr w:type="spellStart"/>
-      <w:r>
-        <w:rPr>
-          <w:lang w:val="en-US"/>
-        </w:rPr>
-        <w:t>startLogin</w:t>
-      </w:r>
-      <w:proofErr w:type="spellEnd"/>
-      <w:r>
-        <w:t xml:space="preserve"> для логина через </w:t>
-      </w:r>
-      <w:r>
-        <w:rPr>
-          <w:lang w:val="en-US"/>
-        </w:rPr>
-        <w:t>firebase</w:t>
-      </w:r>
-      <w:r>
-        <w:t>:</w:t>
-      </w:r>
-    </w:p>
-    <w:p>
-      <w:pPr>
-        <w:pStyle w:val="code"/>
-      </w:pPr>
-      <w:proofErr w:type="gramStart"/>
-      <w:r>
-        <w:t>import</w:t>
-      </w:r>
-      <w:proofErr w:type="gramEnd"/>
-      <w:r>
-        <w:t xml:space="preserve"> {firebase, </w:t>
-      </w:r>
-      <w:proofErr w:type="spellStart"/>
-      <w:r>
-        <w:t>googleAuthProvider</w:t>
-      </w:r>
-      <w:proofErr w:type="spellEnd"/>
-      <w:r>
-        <w:t>} from '../firebase/firebase';</w:t>
-      </w:r>
-    </w:p>
-    <w:p>
-      <w:pPr>
-        <w:pStyle w:val="code"/>
-      </w:pPr>
-    </w:p>
-    <w:p>
-      <w:pPr>
-        <w:pStyle w:val="code"/>
-      </w:pPr>
-      <w:proofErr w:type="gramStart"/>
-      <w:r>
-        <w:t>export</w:t>
-      </w:r>
-      <w:proofErr w:type="gramEnd"/>
-      <w:r>
-        <w:t xml:space="preserve"> const </w:t>
-      </w:r>
-      <w:proofErr w:type="spellStart"/>
-      <w:r>
-        <w:t>startLogIn</w:t>
-      </w:r>
-      <w:proofErr w:type="spellEnd"/>
-      <w:r>
-        <w:t xml:space="preserve"> = () =&gt; {</w:t>
-      </w:r>
-    </w:p>
-    <w:p>
-      <w:pPr>
-        <w:pStyle w:val="code"/>
-      </w:pPr>
-      <w:r>
-        <w:t xml:space="preserve">  </w:t>
-      </w:r>
-      <w:proofErr w:type="gramStart"/>
-      <w:r>
-        <w:t>return  (</w:t>
-      </w:r>
-      <w:proofErr w:type="gramEnd"/>
-      <w:r>
-        <w:t>) =&gt; {</w:t>
-      </w:r>
-    </w:p>
-    <w:p>
-      <w:pPr>
-        <w:pStyle w:val="code"/>
-      </w:pPr>
-      <w:r>
-        <w:t xml:space="preserve">    </w:t>
-      </w:r>
-      <w:proofErr w:type="gramStart"/>
-      <w:r>
-        <w:t>return</w:t>
-      </w:r>
-      <w:proofErr w:type="gramEnd"/>
+        <w:t>запрещена</w:t>
+      </w:r>
+    </w:p>
+    <w:p>
+      <w:pPr>
+        <w:pStyle w:val="a5"/>
+        <w:numPr>
+          <w:ilvl w:val="0"/>
+          <w:numId w:val="22"/>
+        </w:numPr>
+      </w:pPr>
+      <w:proofErr w:type="spellStart"/>
+      <w:r>
+        <w:rPr>
+          <w:lang w:val="en-US"/>
+        </w:rPr>
+        <w:t>newData</w:t>
+      </w:r>
+      <w:proofErr w:type="spellEnd"/>
+      <w:r>
+        <w:t xml:space="preserve"> - </w:t>
+      </w:r>
+      <w:r>
+        <w:t>переменная для входящего значения, которое будем тестировать</w:t>
+      </w:r>
+    </w:p>
+    <w:p/>
+    <w:p>
+      <w:pPr>
+        <w:rPr>
+          <w:rFonts w:ascii="Consolas" w:hAnsi="Consolas" w:cs="Consolas"/>
+          <w:b/>
+          <w:color w:val="0F243E" w:themeColor="text2" w:themeShade="80"/>
+          <w:lang w:val="en-US"/>
+        </w:rPr>
+      </w:pPr>
+      <w:r>
+        <w:rPr>
+          <w:rFonts w:ascii="Consolas" w:hAnsi="Consolas" w:cs="Consolas"/>
+          <w:b/>
+          <w:color w:val="0F243E" w:themeColor="text2" w:themeShade="80"/>
+          <w:lang w:val="en-US"/>
+        </w:rPr>
+        <w:t>{</w:t>
+      </w:r>
+    </w:p>
+    <w:p>
+      <w:pPr>
+        <w:rPr>
+          <w:rFonts w:ascii="Consolas" w:hAnsi="Consolas" w:cs="Consolas"/>
+          <w:b/>
+          <w:color w:val="0F243E" w:themeColor="text2" w:themeShade="80"/>
+          <w:lang w:val="en-US"/>
+        </w:rPr>
+      </w:pPr>
+      <w:r>
+        <w:rPr>
+          <w:rFonts w:ascii="Consolas" w:hAnsi="Consolas" w:cs="Consolas"/>
+          <w:b/>
+          <w:color w:val="0F243E" w:themeColor="text2" w:themeShade="80"/>
+          <w:lang w:val="en-US"/>
+        </w:rPr>
+        <w:t xml:space="preserve">  "</w:t>
+      </w:r>
+      <w:proofErr w:type="gramStart"/>
+      <w:r>
+        <w:rPr>
+          <w:rFonts w:ascii="Consolas" w:hAnsi="Consolas" w:cs="Consolas"/>
+          <w:b/>
+          <w:color w:val="0F243E" w:themeColor="text2" w:themeShade="80"/>
+          <w:lang w:val="en-US"/>
+        </w:rPr>
+        <w:t>rules</w:t>
+      </w:r>
+      <w:proofErr w:type="gramEnd"/>
+      <w:r>
+        <w:rPr>
+          <w:rFonts w:ascii="Consolas" w:hAnsi="Consolas" w:cs="Consolas"/>
+          <w:b/>
+          <w:color w:val="0F243E" w:themeColor="text2" w:themeShade="80"/>
+          <w:lang w:val="en-US"/>
+        </w:rPr>
+        <w:t>": {</w:t>
+      </w:r>
+    </w:p>
+    <w:p>
+      <w:pPr>
+        <w:rPr>
+          <w:rFonts w:ascii="Consolas" w:hAnsi="Consolas" w:cs="Consolas"/>
+          <w:b/>
+          <w:color w:val="0F243E" w:themeColor="text2" w:themeShade="80"/>
+          <w:lang w:val="en-US"/>
+        </w:rPr>
+      </w:pPr>
+      <w:r>
+        <w:rPr>
+          <w:rFonts w:ascii="Consolas" w:hAnsi="Consolas" w:cs="Consolas"/>
+          <w:b/>
+          <w:color w:val="0F243E" w:themeColor="text2" w:themeShade="80"/>
+          <w:lang w:val="en-US"/>
+        </w:rPr>
+        <w:t xml:space="preserve">    ".read": false,</w:t>
+      </w:r>
+    </w:p>
+    <w:p>
+      <w:pPr>
+        <w:rPr>
+          <w:rFonts w:ascii="Consolas" w:hAnsi="Consolas" w:cs="Consolas"/>
+          <w:b/>
+          <w:color w:val="0F243E" w:themeColor="text2" w:themeShade="80"/>
+          <w:lang w:val="en-US"/>
+        </w:rPr>
+      </w:pPr>
+      <w:r>
+        <w:rPr>
+          <w:rFonts w:ascii="Consolas" w:hAnsi="Consolas" w:cs="Consolas"/>
+          <w:b/>
+          <w:color w:val="0F243E" w:themeColor="text2" w:themeShade="80"/>
+          <w:lang w:val="en-US"/>
+        </w:rPr>
+        <w:t xml:space="preserve">    ".write": false,</w:t>
+      </w:r>
+    </w:p>
+    <w:p>
+      <w:pPr>
+        <w:rPr>
+          <w:rFonts w:ascii="Consolas" w:hAnsi="Consolas" w:cs="Consolas"/>
+          <w:b/>
+          <w:color w:val="0F243E" w:themeColor="text2" w:themeShade="80"/>
+          <w:lang w:val="en-US"/>
+        </w:rPr>
+      </w:pPr>
+      <w:r>
+        <w:rPr>
+          <w:rFonts w:ascii="Consolas" w:hAnsi="Consolas" w:cs="Consolas"/>
+          <w:b/>
+          <w:color w:val="0F243E" w:themeColor="text2" w:themeShade="80"/>
+          <w:lang w:val="en-US"/>
+        </w:rPr>
+        <w:t xml:space="preserve">    "</w:t>
+      </w:r>
+      <w:proofErr w:type="gramStart"/>
+      <w:r>
+        <w:rPr>
+          <w:rFonts w:ascii="Consolas" w:hAnsi="Consolas" w:cs="Consolas"/>
+          <w:b/>
+          <w:color w:val="0F243E" w:themeColor="text2" w:themeShade="80"/>
+          <w:lang w:val="en-US"/>
+        </w:rPr>
+        <w:t>users</w:t>
+      </w:r>
+      <w:proofErr w:type="gramEnd"/>
+      <w:r>
+        <w:rPr>
+          <w:rFonts w:ascii="Consolas" w:hAnsi="Consolas" w:cs="Consolas"/>
+          <w:b/>
+          <w:color w:val="0F243E" w:themeColor="text2" w:themeShade="80"/>
+          <w:lang w:val="en-US"/>
+        </w:rPr>
+        <w:t>": {</w:t>
+      </w:r>
+    </w:p>
+    <w:p>
+      <w:pPr>
+        <w:rPr>
+          <w:rFonts w:ascii="Consolas" w:hAnsi="Consolas" w:cs="Consolas"/>
+          <w:b/>
+          <w:color w:val="0F243E" w:themeColor="text2" w:themeShade="80"/>
+          <w:lang w:val="en-US"/>
+        </w:rPr>
+      </w:pPr>
+      <w:r>
+        <w:rPr>
+          <w:rFonts w:ascii="Consolas" w:hAnsi="Consolas" w:cs="Consolas"/>
+          <w:b/>
+          <w:color w:val="0F243E" w:themeColor="text2" w:themeShade="80"/>
+          <w:lang w:val="en-US"/>
+        </w:rPr>
+        <w:t xml:space="preserve">      "$</w:t>
+      </w:r>
+      <w:proofErr w:type="spellStart"/>
+      <w:r>
+        <w:rPr>
+          <w:rFonts w:ascii="Consolas" w:hAnsi="Consolas" w:cs="Consolas"/>
+          <w:b/>
+          <w:color w:val="0F243E" w:themeColor="text2" w:themeShade="80"/>
+          <w:lang w:val="en-US"/>
+        </w:rPr>
+        <w:t>user_id</w:t>
+      </w:r>
+      <w:proofErr w:type="spellEnd"/>
+      <w:r>
+        <w:rPr>
+          <w:rFonts w:ascii="Consolas" w:hAnsi="Consolas" w:cs="Consolas"/>
+          <w:b/>
+          <w:color w:val="0F243E" w:themeColor="text2" w:themeShade="80"/>
+          <w:lang w:val="en-US"/>
+        </w:rPr>
+        <w:t>": {</w:t>
+      </w:r>
+    </w:p>
+    <w:p>
+      <w:pPr>
+        <w:rPr>
+          <w:rFonts w:ascii="Consolas" w:hAnsi="Consolas" w:cs="Consolas"/>
+          <w:b/>
+          <w:color w:val="0F243E" w:themeColor="text2" w:themeShade="80"/>
+          <w:lang w:val="en-US"/>
+        </w:rPr>
+      </w:pPr>
+      <w:r>
+        <w:rPr>
+          <w:rFonts w:ascii="Consolas" w:hAnsi="Consolas" w:cs="Consolas"/>
+          <w:b/>
+          <w:color w:val="0F243E" w:themeColor="text2" w:themeShade="80"/>
+          <w:lang w:val="en-US"/>
+        </w:rPr>
+        <w:t xml:space="preserve">        ".read": "$</w:t>
+      </w:r>
+      <w:proofErr w:type="spellStart"/>
+      <w:r>
+        <w:rPr>
+          <w:rFonts w:ascii="Consolas" w:hAnsi="Consolas" w:cs="Consolas"/>
+          <w:b/>
+          <w:color w:val="0F243E" w:themeColor="text2" w:themeShade="80"/>
+          <w:lang w:val="en-US"/>
+        </w:rPr>
+        <w:t>user_id</w:t>
+      </w:r>
+      <w:proofErr w:type="spellEnd"/>
+      <w:r>
+        <w:rPr>
+          <w:rFonts w:ascii="Consolas" w:hAnsi="Consolas" w:cs="Consolas"/>
+          <w:b/>
+          <w:color w:val="0F243E" w:themeColor="text2" w:themeShade="80"/>
+          <w:lang w:val="en-US"/>
+        </w:rPr>
+        <w:t xml:space="preserve"> === auth.uid",</w:t>
+      </w:r>
+    </w:p>
+    <w:p>
+      <w:pPr>
+        <w:rPr>
+          <w:rFonts w:ascii="Consolas" w:hAnsi="Consolas" w:cs="Consolas"/>
+          <w:b/>
+          <w:color w:val="0F243E" w:themeColor="text2" w:themeShade="80"/>
+          <w:lang w:val="en-US"/>
+        </w:rPr>
+      </w:pPr>
+      <w:r>
+        <w:rPr>
+          <w:rFonts w:ascii="Consolas" w:hAnsi="Consolas" w:cs="Consolas"/>
+          <w:b/>
+          <w:color w:val="0F243E" w:themeColor="text2" w:themeShade="80"/>
+          <w:lang w:val="en-US"/>
+        </w:rPr>
+        <w:t xml:space="preserve">        ".write": "$</w:t>
+      </w:r>
+      <w:proofErr w:type="spellStart"/>
+      <w:r>
+        <w:rPr>
+          <w:rFonts w:ascii="Consolas" w:hAnsi="Consolas" w:cs="Consolas"/>
+          <w:b/>
+          <w:color w:val="0F243E" w:themeColor="text2" w:themeShade="80"/>
+          <w:lang w:val="en-US"/>
+        </w:rPr>
+        <w:t>user_id</w:t>
+      </w:r>
+      <w:proofErr w:type="spellEnd"/>
+      <w:r>
+        <w:rPr>
+          <w:rFonts w:ascii="Consolas" w:hAnsi="Consolas" w:cs="Consolas"/>
+          <w:b/>
+          <w:color w:val="0F243E" w:themeColor="text2" w:themeShade="80"/>
+          <w:lang w:val="en-US"/>
+        </w:rPr>
+        <w:t xml:space="preserve"> === auth.uid",</w:t>
+      </w:r>
+    </w:p>
+    <w:p>
+      <w:pPr>
+        <w:rPr>
+          <w:rFonts w:ascii="Consolas" w:hAnsi="Consolas" w:cs="Consolas"/>
+          <w:b/>
+          <w:color w:val="0F243E" w:themeColor="text2" w:themeShade="80"/>
+          <w:lang w:val="en-US"/>
+        </w:rPr>
+      </w:pPr>
+      <w:r>
+        <w:rPr>
+          <w:rFonts w:ascii="Consolas" w:hAnsi="Consolas" w:cs="Consolas"/>
+          <w:b/>
+          <w:color w:val="0F243E" w:themeColor="text2" w:themeShade="80"/>
+          <w:lang w:val="en-US"/>
+        </w:rPr>
+        <w:t xml:space="preserve">        "</w:t>
+      </w:r>
+      <w:proofErr w:type="gramStart"/>
+      <w:r>
+        <w:rPr>
+          <w:rFonts w:ascii="Consolas" w:hAnsi="Consolas" w:cs="Consolas"/>
+          <w:b/>
+          <w:color w:val="0F243E" w:themeColor="text2" w:themeShade="80"/>
+          <w:lang w:val="en-US"/>
+        </w:rPr>
+        <w:t>expenses</w:t>
+      </w:r>
+      <w:proofErr w:type="gramEnd"/>
+      <w:r>
+        <w:rPr>
+          <w:rFonts w:ascii="Consolas" w:hAnsi="Consolas" w:cs="Consolas"/>
+          <w:b/>
+          <w:color w:val="0F243E" w:themeColor="text2" w:themeShade="80"/>
+          <w:lang w:val="en-US"/>
+        </w:rPr>
+        <w:t>": {</w:t>
+      </w:r>
+    </w:p>
+    <w:p>
+      <w:pPr>
+        <w:rPr>
+          <w:rFonts w:ascii="Consolas" w:hAnsi="Consolas" w:cs="Consolas"/>
+          <w:b/>
+          <w:color w:val="0F243E" w:themeColor="text2" w:themeShade="80"/>
+          <w:lang w:val="en-US"/>
+        </w:rPr>
+      </w:pPr>
+      <w:r>
+        <w:rPr>
+          <w:rFonts w:ascii="Consolas" w:hAnsi="Consolas" w:cs="Consolas"/>
+          <w:b/>
+          <w:color w:val="0F243E" w:themeColor="text2" w:themeShade="80"/>
+          <w:lang w:val="en-US"/>
+        </w:rPr>
+        <w:t xml:space="preserve">          "$</w:t>
+      </w:r>
+      <w:proofErr w:type="spellStart"/>
+      <w:r>
+        <w:rPr>
+          <w:rFonts w:ascii="Consolas" w:hAnsi="Consolas" w:cs="Consolas"/>
+          <w:b/>
+          <w:color w:val="0F243E" w:themeColor="text2" w:themeShade="80"/>
+          <w:lang w:val="en-US"/>
+        </w:rPr>
+        <w:t>expense_id</w:t>
+      </w:r>
+      <w:proofErr w:type="spellEnd"/>
+      <w:r>
+        <w:rPr>
+          <w:rFonts w:ascii="Consolas" w:hAnsi="Consolas" w:cs="Consolas"/>
+          <w:b/>
+          <w:color w:val="0F243E" w:themeColor="text2" w:themeShade="80"/>
+          <w:lang w:val="en-US"/>
+        </w:rPr>
+        <w:t>":{</w:t>
+      </w:r>
+    </w:p>
+    <w:p>
+      <w:pPr>
+        <w:rPr>
+          <w:rFonts w:ascii="Consolas" w:hAnsi="Consolas" w:cs="Consolas"/>
+          <w:b/>
+          <w:color w:val="0F243E" w:themeColor="text2" w:themeShade="80"/>
+          <w:lang w:val="en-US"/>
+        </w:rPr>
+      </w:pPr>
+      <w:r>
+        <w:rPr>
+          <w:rFonts w:ascii="Consolas" w:hAnsi="Consolas" w:cs="Consolas"/>
+          <w:b/>
+          <w:color w:val="0F243E" w:themeColor="text2" w:themeShade="80"/>
+          <w:lang w:val="en-US"/>
+        </w:rPr>
+        <w:t xml:space="preserve">            ".validate": "</w:t>
+      </w:r>
+      <w:proofErr w:type="spellStart"/>
+      <w:proofErr w:type="gramStart"/>
+      <w:r>
+        <w:rPr>
+          <w:rFonts w:ascii="Consolas" w:hAnsi="Consolas" w:cs="Consolas"/>
+          <w:b/>
+          <w:color w:val="0F243E" w:themeColor="text2" w:themeShade="80"/>
+          <w:lang w:val="en-US"/>
+        </w:rPr>
+        <w:t>newData.hasChildren</w:t>
+      </w:r>
+      <w:proofErr w:type="spellEnd"/>
+      <w:r>
+        <w:rPr>
+          <w:rFonts w:ascii="Consolas" w:hAnsi="Consolas" w:cs="Consolas"/>
+          <w:b/>
+          <w:color w:val="0F243E" w:themeColor="text2" w:themeShade="80"/>
+          <w:lang w:val="en-US"/>
+        </w:rPr>
+        <w:t>(</w:t>
+      </w:r>
+      <w:proofErr w:type="gramEnd"/>
+    </w:p>
+    <w:p>
+      <w:pPr>
+        <w:rPr>
+          <w:rFonts w:ascii="Consolas" w:hAnsi="Consolas" w:cs="Consolas"/>
+          <w:b/>
+          <w:color w:val="0F243E" w:themeColor="text2" w:themeShade="80"/>
+        </w:rPr>
+      </w:pPr>
+      <w:r>
+        <w:rPr>
+          <w:rFonts w:ascii="Consolas" w:hAnsi="Consolas" w:cs="Consolas"/>
+          <w:b/>
+          <w:color w:val="0F243E" w:themeColor="text2" w:themeShade="80"/>
+        </w:rPr>
+        <w:t xml:space="preserve">                            </w:t>
+      </w:r>
+      <w:proofErr w:type="gramStart"/>
+      <w:r>
+        <w:rPr>
+          <w:rFonts w:ascii="Consolas" w:hAnsi="Consolas" w:cs="Consolas"/>
+          <w:b/>
+          <w:color w:val="0F243E" w:themeColor="text2" w:themeShade="80"/>
+          <w:lang w:val="en-US"/>
+        </w:rPr>
+        <w:t>['description</w:t>
+      </w:r>
+      <w:proofErr w:type="gramEnd"/>
+      <w:r>
+        <w:rPr>
+          <w:rFonts w:ascii="Consolas" w:hAnsi="Consolas" w:cs="Consolas"/>
+          <w:b/>
+          <w:color w:val="0F243E" w:themeColor="text2" w:themeShade="80"/>
+          <w:lang w:val="en-US"/>
+        </w:rPr>
+        <w:t>', 'note', '</w:t>
+      </w:r>
+      <w:proofErr w:type="spellStart"/>
+      <w:r>
+        <w:rPr>
+          <w:rFonts w:ascii="Consolas" w:hAnsi="Consolas" w:cs="Consolas"/>
+          <w:b/>
+          <w:color w:val="0F243E" w:themeColor="text2" w:themeShade="80"/>
+          <w:lang w:val="en-US"/>
+        </w:rPr>
+        <w:t>createdAt</w:t>
+      </w:r>
+      <w:proofErr w:type="spellEnd"/>
+      <w:r>
+        <w:rPr>
+          <w:rFonts w:ascii="Consolas" w:hAnsi="Consolas" w:cs="Consolas"/>
+          <w:b/>
+          <w:color w:val="0F243E" w:themeColor="text2" w:themeShade="80"/>
+          <w:lang w:val="en-US"/>
+        </w:rPr>
+        <w:t>', 'amount']</w:t>
+      </w:r>
+    </w:p>
+    <w:p>
+      <w:pPr>
+        <w:rPr>
+          <w:rFonts w:ascii="Consolas" w:hAnsi="Consolas" w:cs="Consolas"/>
+          <w:b/>
+          <w:color w:val="0F243E" w:themeColor="text2" w:themeShade="80"/>
+          <w:lang w:val="en-US"/>
+        </w:rPr>
+      </w:pPr>
+      <w:r>
+        <w:rPr>
+          <w:rFonts w:ascii="Consolas" w:hAnsi="Consolas" w:cs="Consolas"/>
+          <w:b/>
+          <w:color w:val="0F243E" w:themeColor="text2" w:themeShade="80"/>
+        </w:rPr>
+        <w:t xml:space="preserve">                         </w:t>
+      </w:r>
+      <w:r>
+        <w:rPr>
+          <w:rFonts w:ascii="Consolas" w:hAnsi="Consolas" w:cs="Consolas"/>
+          <w:b/>
+          <w:color w:val="0F243E" w:themeColor="text2" w:themeShade="80"/>
+          <w:lang w:val="en-US"/>
+        </w:rPr>
+        <w:t>)",</w:t>
+      </w:r>
+    </w:p>
+    <w:p>
+      <w:pPr>
+        <w:rPr>
+          <w:rFonts w:ascii="Consolas" w:hAnsi="Consolas" w:cs="Consolas"/>
+          <w:b/>
+          <w:color w:val="0F243E" w:themeColor="text2" w:themeShade="80"/>
+          <w:lang w:val="en-US"/>
+        </w:rPr>
+      </w:pPr>
+      <w:r>
+        <w:rPr>
+          <w:rFonts w:ascii="Consolas" w:hAnsi="Consolas" w:cs="Consolas"/>
+          <w:b/>
+          <w:color w:val="0F243E" w:themeColor="text2" w:themeShade="80"/>
+          <w:lang w:val="en-US"/>
+        </w:rPr>
+        <w:t xml:space="preserve">            "</w:t>
+      </w:r>
+      <w:proofErr w:type="gramStart"/>
+      <w:r>
+        <w:rPr>
+          <w:rFonts w:ascii="Consolas" w:hAnsi="Consolas" w:cs="Consolas"/>
+          <w:b/>
+          <w:color w:val="0F243E" w:themeColor="text2" w:themeShade="80"/>
+          <w:lang w:val="en-US"/>
+        </w:rPr>
+        <w:t>description</w:t>
+      </w:r>
+      <w:proofErr w:type="gramEnd"/>
+      <w:r>
+        <w:rPr>
+          <w:rFonts w:ascii="Consolas" w:hAnsi="Consolas" w:cs="Consolas"/>
+          <w:b/>
+          <w:color w:val="0F243E" w:themeColor="text2" w:themeShade="80"/>
+          <w:lang w:val="en-US"/>
+        </w:rPr>
+        <w:t>":{</w:t>
+      </w:r>
+    </w:p>
+    <w:p>
+      <w:pPr>
+        <w:rPr>
+          <w:rFonts w:ascii="Consolas" w:hAnsi="Consolas" w:cs="Consolas"/>
+          <w:b/>
+          <w:color w:val="0F243E" w:themeColor="text2" w:themeShade="80"/>
+          <w:lang w:val="en-US"/>
+        </w:rPr>
+      </w:pPr>
+      <w:r>
+        <w:rPr>
+          <w:rFonts w:ascii="Consolas" w:hAnsi="Consolas" w:cs="Consolas"/>
+          <w:b/>
+          <w:color w:val="0F243E" w:themeColor="text2" w:themeShade="80"/>
+          <w:lang w:val="en-US"/>
+        </w:rPr>
+        <w:t xml:space="preserve">              ".validate": "</w:t>
+      </w:r>
+      <w:proofErr w:type="spellStart"/>
+      <w:proofErr w:type="gramStart"/>
+      <w:r>
+        <w:rPr>
+          <w:rFonts w:ascii="Consolas" w:hAnsi="Consolas" w:cs="Consolas"/>
+          <w:b/>
+          <w:color w:val="0F243E" w:themeColor="text2" w:themeShade="80"/>
+          <w:lang w:val="en-US"/>
+        </w:rPr>
+        <w:t>newData.isString</w:t>
+      </w:r>
+      <w:proofErr w:type="spellEnd"/>
+      <w:r>
+        <w:rPr>
+          <w:rFonts w:ascii="Consolas" w:hAnsi="Consolas" w:cs="Consolas"/>
+          <w:b/>
+          <w:color w:val="0F243E" w:themeColor="text2" w:themeShade="80"/>
+          <w:lang w:val="en-US"/>
+        </w:rPr>
+        <w:t>(</w:t>
+      </w:r>
+      <w:proofErr w:type="gramEnd"/>
+      <w:r>
+        <w:rPr>
+          <w:rFonts w:ascii="Consolas" w:hAnsi="Consolas" w:cs="Consolas"/>
+          <w:b/>
+          <w:color w:val="0F243E" w:themeColor="text2" w:themeShade="80"/>
+          <w:lang w:val="en-US"/>
+        </w:rPr>
+        <w:t>) &amp;&amp; newData.val().length &gt; 0"</w:t>
+      </w:r>
+    </w:p>
+    <w:p>
+      <w:pPr>
+        <w:rPr>
+          <w:rFonts w:ascii="Consolas" w:hAnsi="Consolas" w:cs="Consolas"/>
+          <w:b/>
+          <w:color w:val="0F243E" w:themeColor="text2" w:themeShade="80"/>
+          <w:lang w:val="en-US"/>
+        </w:rPr>
+      </w:pPr>
+      <w:r>
+        <w:rPr>
+          <w:rFonts w:ascii="Consolas" w:hAnsi="Consolas" w:cs="Consolas"/>
+          <w:b/>
+          <w:color w:val="0F243E" w:themeColor="text2" w:themeShade="80"/>
+          <w:lang w:val="en-US"/>
+        </w:rPr>
+        <w:t xml:space="preserve">            },</w:t>
+      </w:r>
+    </w:p>
+    <w:p>
+      <w:pPr>
+        <w:rPr>
+          <w:rFonts w:ascii="Consolas" w:hAnsi="Consolas" w:cs="Consolas"/>
+          <w:b/>
+          <w:color w:val="0F243E" w:themeColor="text2" w:themeShade="80"/>
+          <w:lang w:val="en-US"/>
+        </w:rPr>
+      </w:pPr>
+      <w:r>
+        <w:rPr>
+          <w:rFonts w:ascii="Consolas" w:hAnsi="Consolas" w:cs="Consolas"/>
+          <w:b/>
+          <w:color w:val="0F243E" w:themeColor="text2" w:themeShade="80"/>
+          <w:lang w:val="en-US"/>
+        </w:rPr>
+        <w:t xml:space="preserve">            "</w:t>
+      </w:r>
+      <w:proofErr w:type="gramStart"/>
+      <w:r>
+        <w:rPr>
+          <w:rFonts w:ascii="Consolas" w:hAnsi="Consolas" w:cs="Consolas"/>
+          <w:b/>
+          <w:color w:val="0F243E" w:themeColor="text2" w:themeShade="80"/>
+          <w:lang w:val="en-US"/>
+        </w:rPr>
+        <w:t>note</w:t>
+      </w:r>
+      <w:proofErr w:type="gramEnd"/>
+      <w:r>
+        <w:rPr>
+          <w:rFonts w:ascii="Consolas" w:hAnsi="Consolas" w:cs="Consolas"/>
+          <w:b/>
+          <w:color w:val="0F243E" w:themeColor="text2" w:themeShade="80"/>
+          <w:lang w:val="en-US"/>
+        </w:rPr>
+        <w:t>":{</w:t>
+      </w:r>
+    </w:p>
+    <w:p>
+      <w:pPr>
+        <w:rPr>
+          <w:rFonts w:ascii="Consolas" w:hAnsi="Consolas" w:cs="Consolas"/>
+          <w:b/>
+          <w:color w:val="0F243E" w:themeColor="text2" w:themeShade="80"/>
+          <w:lang w:val="en-US"/>
+        </w:rPr>
+      </w:pPr>
+      <w:r>
+        <w:rPr>
+          <w:rFonts w:ascii="Consolas" w:hAnsi="Consolas" w:cs="Consolas"/>
+          <w:b/>
+          <w:color w:val="0F243E" w:themeColor="text2" w:themeShade="80"/>
+          <w:lang w:val="en-US"/>
+        </w:rPr>
+        <w:t xml:space="preserve">              ".validate": "</w:t>
+      </w:r>
+      <w:proofErr w:type="spellStart"/>
+      <w:proofErr w:type="gramStart"/>
+      <w:r>
+        <w:rPr>
+          <w:rFonts w:ascii="Consolas" w:hAnsi="Consolas" w:cs="Consolas"/>
+          <w:b/>
+          <w:color w:val="0F243E" w:themeColor="text2" w:themeShade="80"/>
+          <w:lang w:val="en-US"/>
+        </w:rPr>
+        <w:t>newData.isString</w:t>
+      </w:r>
+      <w:proofErr w:type="spellEnd"/>
+      <w:r>
+        <w:rPr>
+          <w:rFonts w:ascii="Consolas" w:hAnsi="Consolas" w:cs="Consolas"/>
+          <w:b/>
+          <w:color w:val="0F243E" w:themeColor="text2" w:themeShade="80"/>
+          <w:lang w:val="en-US"/>
+        </w:rPr>
+        <w:t>(</w:t>
+      </w:r>
+      <w:proofErr w:type="gramEnd"/>
+      <w:r>
+        <w:rPr>
+          <w:rFonts w:ascii="Consolas" w:hAnsi="Consolas" w:cs="Consolas"/>
+          <w:b/>
+          <w:color w:val="0F243E" w:themeColor="text2" w:themeShade="80"/>
+          <w:lang w:val="en-US"/>
+        </w:rPr>
+        <w:t>)"</w:t>
+      </w:r>
+    </w:p>
+    <w:p>
+      <w:pPr>
+        <w:rPr>
+          <w:rFonts w:ascii="Consolas" w:hAnsi="Consolas" w:cs="Consolas"/>
+          <w:b/>
+          <w:color w:val="0F243E" w:themeColor="text2" w:themeShade="80"/>
+          <w:lang w:val="en-US"/>
+        </w:rPr>
+      </w:pPr>
+      <w:r>
+        <w:rPr>
+          <w:rFonts w:ascii="Consolas" w:hAnsi="Consolas" w:cs="Consolas"/>
+          <w:b/>
+          <w:color w:val="0F243E" w:themeColor="text2" w:themeShade="80"/>
+          <w:lang w:val="en-US"/>
+        </w:rPr>
+        <w:t xml:space="preserve">            },</w:t>
+      </w:r>
+    </w:p>
+    <w:p>
+      <w:pPr>
+        <w:rPr>
+          <w:rFonts w:ascii="Consolas" w:hAnsi="Consolas" w:cs="Consolas"/>
+          <w:b/>
+          <w:color w:val="0F243E" w:themeColor="text2" w:themeShade="80"/>
+          <w:lang w:val="en-US"/>
+        </w:rPr>
+      </w:pPr>
+      <w:r>
+        <w:rPr>
+          <w:rFonts w:ascii="Consolas" w:hAnsi="Consolas" w:cs="Consolas"/>
+          <w:b/>
+          <w:color w:val="0F243E" w:themeColor="text2" w:themeShade="80"/>
+          <w:lang w:val="en-US"/>
+        </w:rPr>
+        <w:t xml:space="preserve">            "</w:t>
+      </w:r>
+      <w:proofErr w:type="spellStart"/>
+      <w:proofErr w:type="gramStart"/>
+      <w:r>
+        <w:rPr>
+          <w:rFonts w:ascii="Consolas" w:hAnsi="Consolas" w:cs="Consolas"/>
+          <w:b/>
+          <w:color w:val="0F243E" w:themeColor="text2" w:themeShade="80"/>
+          <w:lang w:val="en-US"/>
+        </w:rPr>
+        <w:t>createdAt</w:t>
+      </w:r>
+      <w:proofErr w:type="spellEnd"/>
+      <w:proofErr w:type="gramEnd"/>
+      <w:r>
+        <w:rPr>
+          <w:rFonts w:ascii="Consolas" w:hAnsi="Consolas" w:cs="Consolas"/>
+          <w:b/>
+          <w:color w:val="0F243E" w:themeColor="text2" w:themeShade="80"/>
+          <w:lang w:val="en-US"/>
+        </w:rPr>
+        <w:t>":{</w:t>
+      </w:r>
+    </w:p>
+    <w:p>
+      <w:pPr>
+        <w:rPr>
+          <w:rFonts w:ascii="Consolas" w:hAnsi="Consolas" w:cs="Consolas"/>
+          <w:b/>
+          <w:color w:val="0F243E" w:themeColor="text2" w:themeShade="80"/>
+          <w:lang w:val="en-US"/>
+        </w:rPr>
+      </w:pPr>
+      <w:r>
+        <w:rPr>
+          <w:rFonts w:ascii="Consolas" w:hAnsi="Consolas" w:cs="Consolas"/>
+          <w:b/>
+          <w:color w:val="0F243E" w:themeColor="text2" w:themeShade="80"/>
+          <w:lang w:val="en-US"/>
+        </w:rPr>
+        <w:t xml:space="preserve">              ".validate": "</w:t>
+      </w:r>
+      <w:proofErr w:type="spellStart"/>
+      <w:proofErr w:type="gramStart"/>
+      <w:r>
+        <w:rPr>
+          <w:rFonts w:ascii="Consolas" w:hAnsi="Consolas" w:cs="Consolas"/>
+          <w:b/>
+          <w:color w:val="0F243E" w:themeColor="text2" w:themeShade="80"/>
+          <w:lang w:val="en-US"/>
+        </w:rPr>
+        <w:t>newData.isNumber</w:t>
+      </w:r>
+      <w:proofErr w:type="spellEnd"/>
+      <w:r>
+        <w:rPr>
+          <w:rFonts w:ascii="Consolas" w:hAnsi="Consolas" w:cs="Consolas"/>
+          <w:b/>
+          <w:color w:val="0F243E" w:themeColor="text2" w:themeShade="80"/>
+          <w:lang w:val="en-US"/>
+        </w:rPr>
+        <w:t>(</w:t>
+      </w:r>
+      <w:proofErr w:type="gramEnd"/>
+      <w:r>
+        <w:rPr>
+          <w:rFonts w:ascii="Consolas" w:hAnsi="Consolas" w:cs="Consolas"/>
+          <w:b/>
+          <w:color w:val="0F243E" w:themeColor="text2" w:themeShade="80"/>
+          <w:lang w:val="en-US"/>
+        </w:rPr>
+        <w:t>)"</w:t>
+      </w:r>
+    </w:p>
+    <w:p>
+      <w:pPr>
+        <w:rPr>
+          <w:rFonts w:ascii="Consolas" w:hAnsi="Consolas" w:cs="Consolas"/>
+          <w:b/>
+          <w:color w:val="0F243E" w:themeColor="text2" w:themeShade="80"/>
+          <w:lang w:val="en-US"/>
+        </w:rPr>
+      </w:pPr>
+      <w:r>
+        <w:rPr>
+          <w:rFonts w:ascii="Consolas" w:hAnsi="Consolas" w:cs="Consolas"/>
+          <w:b/>
+          <w:color w:val="0F243E" w:themeColor="text2" w:themeShade="80"/>
+          <w:lang w:val="en-US"/>
+        </w:rPr>
+        <w:t xml:space="preserve">            },</w:t>
+      </w:r>
+    </w:p>
+    <w:p>
+      <w:pPr>
+        <w:rPr>
+          <w:rFonts w:ascii="Consolas" w:hAnsi="Consolas" w:cs="Consolas"/>
+          <w:b/>
+          <w:color w:val="0F243E" w:themeColor="text2" w:themeShade="80"/>
+          <w:lang w:val="en-US"/>
+        </w:rPr>
+      </w:pPr>
+      <w:r>
+        <w:rPr>
+          <w:rFonts w:ascii="Consolas" w:hAnsi="Consolas" w:cs="Consolas"/>
+          <w:b/>
+          <w:color w:val="0F243E" w:themeColor="text2" w:themeShade="80"/>
+          <w:lang w:val="en-US"/>
+        </w:rPr>
+        <w:t xml:space="preserve">            "</w:t>
+      </w:r>
+      <w:proofErr w:type="gramStart"/>
+      <w:r>
+        <w:rPr>
+          <w:rFonts w:ascii="Consolas" w:hAnsi="Consolas" w:cs="Consolas"/>
+          <w:b/>
+          <w:color w:val="0F243E" w:themeColor="text2" w:themeShade="80"/>
+          <w:lang w:val="en-US"/>
+        </w:rPr>
+        <w:t>amount</w:t>
+      </w:r>
+      <w:proofErr w:type="gramEnd"/>
+      <w:r>
+        <w:rPr>
+          <w:rFonts w:ascii="Consolas" w:hAnsi="Consolas" w:cs="Consolas"/>
+          <w:b/>
+          <w:color w:val="0F243E" w:themeColor="text2" w:themeShade="80"/>
+          <w:lang w:val="en-US"/>
+        </w:rPr>
+        <w:t>":{</w:t>
+      </w:r>
+    </w:p>
+    <w:p>
+      <w:pPr>
+        <w:rPr>
+          <w:rFonts w:ascii="Consolas" w:hAnsi="Consolas" w:cs="Consolas"/>
+          <w:b/>
+          <w:color w:val="0F243E" w:themeColor="text2" w:themeShade="80"/>
+          <w:lang w:val="en-US"/>
+        </w:rPr>
+      </w:pPr>
+      <w:r>
+        <w:rPr>
+          <w:rFonts w:ascii="Consolas" w:hAnsi="Consolas" w:cs="Consolas"/>
+          <w:b/>
+          <w:color w:val="0F243E" w:themeColor="text2" w:themeShade="80"/>
+          <w:lang w:val="en-US"/>
+        </w:rPr>
+        <w:t xml:space="preserve">              ".validate": "</w:t>
+      </w:r>
+      <w:proofErr w:type="spellStart"/>
+      <w:proofErr w:type="gramStart"/>
+      <w:r>
+        <w:rPr>
+          <w:rFonts w:ascii="Consolas" w:hAnsi="Consolas" w:cs="Consolas"/>
+          <w:b/>
+          <w:color w:val="0F243E" w:themeColor="text2" w:themeShade="80"/>
+          <w:lang w:val="en-US"/>
+        </w:rPr>
+        <w:t>newData.isNumber</w:t>
+      </w:r>
+      <w:proofErr w:type="spellEnd"/>
+      <w:r>
+        <w:rPr>
+          <w:rFonts w:ascii="Consolas" w:hAnsi="Consolas" w:cs="Consolas"/>
+          <w:b/>
+          <w:color w:val="0F243E" w:themeColor="text2" w:themeShade="80"/>
+          <w:lang w:val="en-US"/>
+        </w:rPr>
+        <w:t>(</w:t>
+      </w:r>
+      <w:proofErr w:type="gramEnd"/>
+      <w:r>
+        <w:rPr>
+          <w:rFonts w:ascii="Consolas" w:hAnsi="Consolas" w:cs="Consolas"/>
+          <w:b/>
+          <w:color w:val="0F243E" w:themeColor="text2" w:themeShade="80"/>
+          <w:lang w:val="en-US"/>
+        </w:rPr>
+        <w:t>)"</w:t>
+      </w:r>
+    </w:p>
+    <w:p>
+      <w:pPr>
+        <w:rPr>
+          <w:rFonts w:ascii="Consolas" w:hAnsi="Consolas" w:cs="Consolas"/>
+          <w:b/>
+          <w:color w:val="0F243E" w:themeColor="text2" w:themeShade="80"/>
+          <w:lang w:val="en-US"/>
+        </w:rPr>
+      </w:pPr>
+      <w:r>
+        <w:rPr>
+          <w:rFonts w:ascii="Consolas" w:hAnsi="Consolas" w:cs="Consolas"/>
+          <w:b/>
+          <w:color w:val="0F243E" w:themeColor="text2" w:themeShade="80"/>
+          <w:lang w:val="en-US"/>
+        </w:rPr>
+        <w:t xml:space="preserve">            },</w:t>
+      </w:r>
+    </w:p>
+    <w:p>
+      <w:pPr>
+        <w:rPr>
+          <w:rFonts w:ascii="Consolas" w:hAnsi="Consolas" w:cs="Consolas"/>
+          <w:b/>
+          <w:color w:val="0F243E" w:themeColor="text2" w:themeShade="80"/>
+          <w:lang w:val="en-US"/>
+        </w:rPr>
+      </w:pPr>
+      <w:r>
+        <w:rPr>
+          <w:rFonts w:ascii="Consolas" w:hAnsi="Consolas" w:cs="Consolas"/>
+          <w:b/>
+          <w:color w:val="0F243E" w:themeColor="text2" w:themeShade="80"/>
+          <w:lang w:val="en-US"/>
+        </w:rPr>
+        <w:t xml:space="preserve">            "$other": {</w:t>
+      </w:r>
+    </w:p>
+    <w:p>
+      <w:pPr>
+        <w:rPr>
+          <w:rFonts w:ascii="Consolas" w:hAnsi="Consolas" w:cs="Consolas"/>
+          <w:b/>
+          <w:color w:val="0F243E" w:themeColor="text2" w:themeShade="80"/>
+          <w:lang w:val="en-US"/>
+        </w:rPr>
+      </w:pPr>
+      <w:r>
+        <w:rPr>
+          <w:rFonts w:ascii="Consolas" w:hAnsi="Consolas" w:cs="Consolas"/>
+          <w:b/>
+          <w:color w:val="0F243E" w:themeColor="text2" w:themeShade="80"/>
+          <w:lang w:val="en-US"/>
+        </w:rPr>
+        <w:t xml:space="preserve">              ".validate": false</w:t>
+      </w:r>
+    </w:p>
+    <w:p>
+      <w:pPr>
+        <w:rPr>
+          <w:rFonts w:ascii="Consolas" w:hAnsi="Consolas" w:cs="Consolas"/>
+          <w:b/>
+          <w:color w:val="0F243E" w:themeColor="text2" w:themeShade="80"/>
+          <w:lang w:val="en-US"/>
+        </w:rPr>
+      </w:pPr>
+      <w:r>
+        <w:rPr>
+          <w:rFonts w:ascii="Consolas" w:hAnsi="Consolas" w:cs="Consolas"/>
+          <w:b/>
+          <w:color w:val="0F243E" w:themeColor="text2" w:themeShade="80"/>
+          <w:lang w:val="en-US"/>
+        </w:rPr>
+        <w:t xml:space="preserve">            }</w:t>
+      </w:r>
+    </w:p>
+    <w:p>
+      <w:pPr>
+        <w:rPr>
+          <w:rFonts w:ascii="Consolas" w:hAnsi="Consolas" w:cs="Consolas"/>
+          <w:b/>
+          <w:color w:val="0F243E" w:themeColor="text2" w:themeShade="80"/>
+          <w:lang w:val="en-US"/>
+        </w:rPr>
+      </w:pPr>
+      <w:r>
+        <w:rPr>
+          <w:rFonts w:ascii="Consolas" w:hAnsi="Consolas" w:cs="Consolas"/>
+          <w:b/>
+          <w:color w:val="0F243E" w:themeColor="text2" w:themeShade="80"/>
+          <w:lang w:val="en-US"/>
+        </w:rPr>
+        <w:t xml:space="preserve">          }</w:t>
+      </w:r>
+    </w:p>
+    <w:p>
+      <w:pPr>
+        <w:rPr>
+          <w:rFonts w:ascii="Consolas" w:hAnsi="Consolas" w:cs="Consolas"/>
+          <w:b/>
+          <w:color w:val="0F243E" w:themeColor="text2" w:themeShade="80"/>
+          <w:lang w:val="en-US"/>
+        </w:rPr>
+      </w:pPr>
+      <w:r>
+        <w:rPr>
+          <w:rFonts w:ascii="Consolas" w:hAnsi="Consolas" w:cs="Consolas"/>
+          <w:b/>
+          <w:color w:val="0F243E" w:themeColor="text2" w:themeShade="80"/>
+          <w:lang w:val="en-US"/>
+        </w:rPr>
+        <w:t xml:space="preserve">        },</w:t>
+      </w:r>
+    </w:p>
+    <w:p>
+      <w:pPr>
+        <w:rPr>
+          <w:rFonts w:ascii="Consolas" w:hAnsi="Consolas" w:cs="Consolas"/>
+          <w:b/>
+          <w:color w:val="0F243E" w:themeColor="text2" w:themeShade="80"/>
+          <w:lang w:val="en-US"/>
+        </w:rPr>
+      </w:pPr>
+      <w:r>
+        <w:rPr>
+          <w:rFonts w:ascii="Consolas" w:hAnsi="Consolas" w:cs="Consolas"/>
+          <w:b/>
+          <w:color w:val="0F243E" w:themeColor="text2" w:themeShade="80"/>
+          <w:lang w:val="en-US"/>
+        </w:rPr>
+        <w:t xml:space="preserve">        "$other": {</w:t>
+      </w:r>
+    </w:p>
+    <w:p>
+      <w:pPr>
+        <w:rPr>
+          <w:rFonts w:ascii="Consolas" w:hAnsi="Consolas" w:cs="Consolas"/>
+          <w:b/>
+          <w:color w:val="0F243E" w:themeColor="text2" w:themeShade="80"/>
+          <w:lang w:val="en-US"/>
+        </w:rPr>
+      </w:pPr>
+      <w:r>
+        <w:rPr>
+          <w:rFonts w:ascii="Consolas" w:hAnsi="Consolas" w:cs="Consolas"/>
+          <w:b/>
+          <w:color w:val="0F243E" w:themeColor="text2" w:themeShade="80"/>
+          <w:lang w:val="en-US"/>
+        </w:rPr>
+        <w:t xml:space="preserve">          ".validate": false</w:t>
+      </w:r>
+    </w:p>
+    <w:p>
+      <w:pPr>
+        <w:rPr>
+          <w:rFonts w:ascii="Consolas" w:hAnsi="Consolas" w:cs="Consolas"/>
+          <w:b/>
+          <w:color w:val="0F243E" w:themeColor="text2" w:themeShade="80"/>
+        </w:rPr>
+      </w:pPr>
+      <w:r>
+        <w:rPr>
+          <w:rFonts w:ascii="Consolas" w:hAnsi="Consolas" w:cs="Consolas"/>
+          <w:b/>
+          <w:color w:val="0F243E" w:themeColor="text2" w:themeShade="80"/>
+          <w:lang w:val="en-US"/>
+        </w:rPr>
+        <w:t xml:space="preserve">        </w:t>
+      </w:r>
+      <w:r>
+        <w:rPr>
+          <w:rFonts w:ascii="Consolas" w:hAnsi="Consolas" w:cs="Consolas"/>
+          <w:b/>
+          <w:color w:val="0F243E" w:themeColor="text2" w:themeShade="80"/>
+        </w:rPr>
+        <w:t>}</w:t>
+      </w:r>
+    </w:p>
+    <w:p>
+      <w:pPr>
+        <w:rPr>
+          <w:rFonts w:ascii="Consolas" w:hAnsi="Consolas" w:cs="Consolas"/>
+          <w:b/>
+          <w:color w:val="0F243E" w:themeColor="text2" w:themeShade="80"/>
+        </w:rPr>
+      </w:pPr>
+      <w:r>
+        <w:rPr>
+          <w:rFonts w:ascii="Consolas" w:hAnsi="Consolas" w:cs="Consolas"/>
+          <w:b/>
+          <w:color w:val="0F243E" w:themeColor="text2" w:themeShade="80"/>
+        </w:rPr>
+        <w:t xml:space="preserve">      }</w:t>
+      </w:r>
+    </w:p>
+    <w:p>
+      <w:pPr>
+        <w:rPr>
+          <w:rFonts w:ascii="Consolas" w:hAnsi="Consolas" w:cs="Consolas"/>
+          <w:b/>
+          <w:color w:val="0F243E" w:themeColor="text2" w:themeShade="80"/>
+        </w:rPr>
+      </w:pPr>
+      <w:r>
+        <w:rPr>
+          <w:rFonts w:ascii="Consolas" w:hAnsi="Consolas" w:cs="Consolas"/>
+          <w:b/>
+          <w:color w:val="0F243E" w:themeColor="text2" w:themeShade="80"/>
+        </w:rPr>
+        <w:t xml:space="preserve">    }</w:t>
+      </w:r>
+    </w:p>
+    <w:p>
+      <w:pPr>
+        <w:rPr>
+          <w:rFonts w:ascii="Consolas" w:hAnsi="Consolas" w:cs="Consolas"/>
+          <w:b/>
+          <w:color w:val="0F243E" w:themeColor="text2" w:themeShade="80"/>
+        </w:rPr>
+      </w:pPr>
+      <w:r>
+        <w:rPr>
+          <w:rFonts w:ascii="Consolas" w:hAnsi="Consolas" w:cs="Consolas"/>
+          <w:b/>
+          <w:color w:val="0F243E" w:themeColor="text2" w:themeShade="80"/>
+        </w:rPr>
+        <w:t xml:space="preserve">  }</w:t>
+      </w:r>
+    </w:p>
+    <w:p>
+      <w:pPr>
+        <w:rPr>
+          <w:rFonts w:ascii="Consolas" w:hAnsi="Consolas" w:cs="Consolas"/>
+          <w:b/>
+          <w:color w:val="0F243E" w:themeColor="text2" w:themeShade="80"/>
+        </w:rPr>
+      </w:pPr>
+      <w:r>
+        <w:rPr>
+          <w:rFonts w:ascii="Consolas" w:hAnsi="Consolas" w:cs="Consolas"/>
+          <w:b/>
+          <w:color w:val="0F243E" w:themeColor="text2" w:themeShade="80"/>
+        </w:rPr>
+        <w:t>}</w:t>
+      </w:r>
+    </w:p>
+    <w:p>
+      <w:pPr>
+        <w:rPr>
+          <w:rFonts w:ascii="Consolas" w:hAnsi="Consolas" w:cs="Consolas"/>
+          <w:b/>
+          <w:color w:val="0F243E" w:themeColor="text2" w:themeShade="80"/>
+        </w:rPr>
+      </w:pPr>
+    </w:p>
+    <w:p>
+      <w:r>
+        <w:t xml:space="preserve">Теперь в симуляции справа, можно </w:t>
+      </w:r>
+      <w:proofErr w:type="spellStart"/>
+      <w:r>
+        <w:t>потестить</w:t>
+      </w:r>
+      <w:proofErr w:type="spellEnd"/>
+      <w:r>
+        <w:t xml:space="preserve"> разные ситуации. Вводим в строку ссылки наподобие такого:</w:t>
+      </w:r>
+    </w:p>
+    <w:p>
+      <w:pPr>
+        <w:pStyle w:val="code"/>
+        <w:rPr>
+          <w:lang w:val="ru-RU"/>
+        </w:rPr>
+      </w:pPr>
+      <w:r>
+        <w:t>/users/fb3fa64a-135d-45e1-97fc-6cd4e756d5da/expenses/abc123</w:t>
+      </w:r>
+    </w:p>
+    <w:p>
+      <w:r>
+        <w:t xml:space="preserve">В данные вводим </w:t>
+      </w:r>
+      <w:proofErr w:type="spellStart"/>
+      <w:r>
+        <w:t>напободие</w:t>
+      </w:r>
+      <w:proofErr w:type="spellEnd"/>
+      <w:r>
+        <w:t xml:space="preserve"> такого:</w:t>
+      </w:r>
+    </w:p>
+    <w:p>
+      <w:pPr>
+        <w:pStyle w:val="code"/>
+      </w:pPr>
+      <w:r>
+        <w:lastRenderedPageBreak/>
+        <w:t>{</w:t>
+      </w:r>
+    </w:p>
+    <w:p>
+      <w:pPr>
+        <w:pStyle w:val="code"/>
+      </w:pPr>
+      <w:r>
+        <w:t xml:space="preserve">  "</w:t>
+      </w:r>
+      <w:proofErr w:type="gramStart"/>
+      <w:r>
+        <w:t>description</w:t>
+      </w:r>
+      <w:proofErr w:type="gramEnd"/>
+      <w:r>
+        <w:t>": "</w:t>
+      </w:r>
+      <w:proofErr w:type="spellStart"/>
+      <w:r>
+        <w:t>trulala</w:t>
+      </w:r>
+      <w:proofErr w:type="spellEnd"/>
+      <w:r>
+        <w:t>",</w:t>
+      </w:r>
+    </w:p>
+    <w:p>
+      <w:pPr>
+        <w:pStyle w:val="code"/>
+      </w:pPr>
+      <w:r>
+        <w:t xml:space="preserve">  "note": "",</w:t>
+      </w:r>
+    </w:p>
+    <w:p>
+      <w:pPr>
+        <w:pStyle w:val="code"/>
+      </w:pPr>
+      <w:r>
+        <w:t xml:space="preserve">  "</w:t>
+      </w:r>
+      <w:proofErr w:type="spellStart"/>
+      <w:proofErr w:type="gramStart"/>
+      <w:r>
+        <w:t>createdAt</w:t>
+      </w:r>
+      <w:proofErr w:type="spellEnd"/>
+      <w:proofErr w:type="gramEnd"/>
+      <w:r>
+        <w:t>": 123213,</w:t>
+      </w:r>
+    </w:p>
+    <w:p>
+      <w:pPr>
+        <w:pStyle w:val="code"/>
+      </w:pPr>
+      <w:r>
+        <w:t xml:space="preserve">  "</w:t>
+      </w:r>
+      <w:proofErr w:type="gramStart"/>
+      <w:r>
+        <w:t>amount</w:t>
+      </w:r>
+      <w:proofErr w:type="gramEnd"/>
+      <w:r>
+        <w:t>": 123213</w:t>
+      </w:r>
+    </w:p>
+    <w:p>
+      <w:pPr>
+        <w:pStyle w:val="code"/>
+        <w:rPr>
+          <w:lang w:val="ru-RU"/>
+        </w:rPr>
+      </w:pPr>
+      <w:r>
+        <w:t>}</w:t>
+      </w:r>
+    </w:p>
+    <w:p>
+      <w:proofErr w:type="spellStart"/>
+      <w:r>
+        <w:t>Тестим</w:t>
+      </w:r>
+      <w:proofErr w:type="spellEnd"/>
+      <w:r>
+        <w:t>. Все должно подойти. Если данные не соответствуют, будут видны ошибки, в каких местах стоят запреты</w:t>
+      </w:r>
+    </w:p>
+    <w:p/>
+    <w:p>
+      <w:pPr>
+        <w:pStyle w:val="2"/>
+      </w:pPr>
+      <w:r>
+        <w:t xml:space="preserve">ВКЛЮЧЕНИЕ ВОЗМОЖНОСТИ ДОСТУПА </w:t>
+      </w:r>
+      <w:proofErr w:type="gramStart"/>
+      <w:r>
+        <w:t>С</w:t>
+      </w:r>
+      <w:proofErr w:type="gramEnd"/>
+      <w:r>
+        <w:t xml:space="preserve"> ДРУГОГО </w:t>
+      </w:r>
+      <w:r>
+        <w:rPr>
+          <w:lang w:val="en-US"/>
+        </w:rPr>
+        <w:t>URL</w:t>
+      </w:r>
+    </w:p>
+    <w:p>
+      <w:r>
+        <w:t xml:space="preserve">По умолчанию в </w:t>
+      </w:r>
+      <w:r>
+        <w:rPr>
+          <w:lang w:val="en-US"/>
+        </w:rPr>
+        <w:t>Firebase</w:t>
+      </w:r>
       <w:r>
         <w:t xml:space="preserve"> </w:t>
       </w:r>
-      <w:proofErr w:type="spellStart"/>
-      <w:r>
-        <w:t>firebase.auth</w:t>
-      </w:r>
-      <w:proofErr w:type="spellEnd"/>
-      <w:r>
-        <w:t>().</w:t>
-      </w:r>
-      <w:proofErr w:type="spellStart"/>
-      <w:r>
-        <w:t>signInWithPopup</w:t>
-      </w:r>
-      <w:proofErr w:type="spellEnd"/>
-      <w:r>
-        <w:t>(</w:t>
-      </w:r>
-      <w:proofErr w:type="spellStart"/>
-      <w:r>
-        <w:t>googleAuthProvider</w:t>
-      </w:r>
-      <w:proofErr w:type="spellEnd"/>
-      <w:r>
-        <w:t>);</w:t>
-      </w:r>
-    </w:p>
-    <w:p>
-      <w:pPr>
-        <w:pStyle w:val="code"/>
-      </w:pPr>
-      <w:r>
-        <w:t xml:space="preserve">  </w:t>
-      </w:r>
-      <w:r>
-        <w:t>};</w:t>
+      <w:r>
+        <w:t xml:space="preserve">аутентификация работает на </w:t>
+      </w:r>
+      <w:proofErr w:type="spellStart"/>
+      <w:r>
+        <w:t>локалхост</w:t>
+      </w:r>
+      <w:proofErr w:type="spellEnd"/>
+      <w:r>
+        <w:t xml:space="preserve"> и на </w:t>
+      </w:r>
+      <w:proofErr w:type="gramStart"/>
+      <w:r>
+        <w:t>предложенный</w:t>
+      </w:r>
+      <w:proofErr w:type="gramEnd"/>
+      <w:r>
+        <w:t xml:space="preserve"> ими </w:t>
+      </w:r>
+      <w:proofErr w:type="spellStart"/>
+      <w:r>
+        <w:t>урл</w:t>
+      </w:r>
+      <w:proofErr w:type="spellEnd"/>
+      <w:r>
+        <w:t xml:space="preserve">. Что бы аутентификация работала и для другого </w:t>
+      </w:r>
+      <w:proofErr w:type="spellStart"/>
+      <w:proofErr w:type="gramStart"/>
+      <w:r>
+        <w:t>урла</w:t>
+      </w:r>
+      <w:proofErr w:type="spellEnd"/>
+      <w:proofErr w:type="gramEnd"/>
+      <w:r>
+        <w:t xml:space="preserve"> (напр. </w:t>
+      </w:r>
+      <w:proofErr w:type="spellStart"/>
+      <w:r>
+        <w:rPr>
+          <w:lang w:val="en-US"/>
+        </w:rPr>
+        <w:t>Heroku</w:t>
+      </w:r>
+      <w:proofErr w:type="spellEnd"/>
+      <w:r>
+        <w:rPr>
+          <w:lang w:val="en-US"/>
+        </w:rPr>
+        <w:t xml:space="preserve"> - </w:t>
+      </w:r>
+      <w:r>
+        <w:t>прим. переводчика), его необходимо добавить.</w:t>
+      </w:r>
+    </w:p>
+    <w:p>
+      <w:r>
+        <w:rPr>
+          <w:lang w:val="en-US"/>
+        </w:rPr>
+        <w:t>Authentication</w:t>
+      </w:r>
+      <w:r>
+        <w:t xml:space="preserve"> - </w:t>
+      </w:r>
+      <w:r>
+        <w:t>способ входа - снизу "добавить домен":</w:t>
       </w:r>
     </w:p>
     <w:p>
@@ -2444,509 +4825,15 @@
           <w:lang w:val="ru-RU"/>
         </w:rPr>
       </w:pPr>
-      <w:r>
-        <w:t>};</w:t>
-      </w:r>
-    </w:p>
-    <w:p>
-      <w:pPr>
-        <w:pStyle w:val="code"/>
-        <w:rPr>
-          <w:lang w:val="ru-RU"/>
-        </w:rPr>
-      </w:pPr>
-    </w:p>
-    <w:p>
-      <w:pPr>
-        <w:rPr>
-          <w:b/>
-          <w:lang w:val="en-US"/>
-        </w:rPr>
-      </w:pPr>
-      <w:r>
-        <w:t xml:space="preserve">Теперь можно создать компонент, который будет </w:t>
-      </w:r>
-      <w:proofErr w:type="spellStart"/>
-      <w:r>
-        <w:t>логинить</w:t>
-      </w:r>
-      <w:proofErr w:type="spellEnd"/>
-      <w:r>
-        <w:t xml:space="preserve">: </w:t>
-      </w:r>
-      <w:r>
-        <w:rPr>
-          <w:b/>
-          <w:lang w:val="en-US"/>
-        </w:rPr>
-        <w:t>components</w:t>
-      </w:r>
-      <w:r>
-        <w:rPr>
-          <w:b/>
-        </w:rPr>
-        <w:t>/</w:t>
-      </w:r>
-      <w:proofErr w:type="spellStart"/>
-      <w:r>
-        <w:rPr>
-          <w:b/>
-          <w:lang w:val="en-US"/>
-        </w:rPr>
-        <w:t>LoginPage</w:t>
-      </w:r>
-      <w:proofErr w:type="spellEnd"/>
-      <w:r>
-        <w:rPr>
-          <w:b/>
-        </w:rPr>
-        <w:t>.</w:t>
-      </w:r>
-      <w:proofErr w:type="spellStart"/>
-      <w:r>
-        <w:rPr>
-          <w:b/>
-          <w:lang w:val="en-US"/>
-        </w:rPr>
-        <w:t>js</w:t>
-      </w:r>
-      <w:proofErr w:type="spellEnd"/>
-    </w:p>
-    <w:p>
-      <w:pPr>
-        <w:pStyle w:val="code"/>
-      </w:pPr>
-      <w:proofErr w:type="gramStart"/>
-      <w:r>
-        <w:t>import</w:t>
-      </w:r>
-      <w:proofErr w:type="gramEnd"/>
-      <w:r>
-        <w:t xml:space="preserve"> React from 'react';</w:t>
-      </w:r>
-    </w:p>
-    <w:p>
-      <w:pPr>
-        <w:pStyle w:val="code"/>
-      </w:pPr>
-      <w:proofErr w:type="gramStart"/>
-      <w:r>
-        <w:t>import</w:t>
-      </w:r>
-      <w:proofErr w:type="gramEnd"/>
-      <w:r>
-        <w:t xml:space="preserve"> { connect } from 'react-</w:t>
-      </w:r>
-      <w:proofErr w:type="spellStart"/>
-      <w:r>
-        <w:t>redux</w:t>
-      </w:r>
-      <w:proofErr w:type="spellEnd"/>
-      <w:r>
-        <w:t>';</w:t>
-      </w:r>
-    </w:p>
-    <w:p>
-      <w:pPr>
-        <w:pStyle w:val="code"/>
-      </w:pPr>
-      <w:proofErr w:type="gramStart"/>
-      <w:r>
-        <w:t>import</w:t>
-      </w:r>
-      <w:proofErr w:type="gramEnd"/>
-      <w:r>
-        <w:t xml:space="preserve"> { </w:t>
-      </w:r>
-      <w:proofErr w:type="spellStart"/>
-      <w:r>
-        <w:t>startLogIn</w:t>
-      </w:r>
-      <w:proofErr w:type="spellEnd"/>
-      <w:r>
-        <w:t xml:space="preserve"> } from "../actions/auth";</w:t>
-      </w:r>
-    </w:p>
-    <w:p>
-      <w:pPr>
-        <w:pStyle w:val="code"/>
-        <w:ind w:left="0"/>
-        <w:rPr>
-          <w:lang w:val="ru-RU"/>
-        </w:rPr>
-      </w:pPr>
-    </w:p>
-    <w:p>
-      <w:pPr>
-        <w:pStyle w:val="code"/>
-      </w:pPr>
-      <w:proofErr w:type="gramStart"/>
-      <w:r>
-        <w:t>export</w:t>
-      </w:r>
-      <w:proofErr w:type="gramEnd"/>
-      <w:r>
-        <w:t xml:space="preserve"> const </w:t>
-      </w:r>
-      <w:proofErr w:type="spellStart"/>
-      <w:r>
-        <w:t>LoginPage</w:t>
-      </w:r>
-      <w:proofErr w:type="spellEnd"/>
-      <w:r>
-        <w:t xml:space="preserve"> = ({</w:t>
-      </w:r>
-      <w:proofErr w:type="spellStart"/>
-      <w:r>
-        <w:t>startLogIn</w:t>
-      </w:r>
-      <w:proofErr w:type="spellEnd"/>
-      <w:r>
-        <w:t>}) =&gt; (</w:t>
-      </w:r>
-    </w:p>
-    <w:p>
-      <w:pPr>
-        <w:pStyle w:val="code"/>
-      </w:pPr>
-      <w:r>
-        <w:t xml:space="preserve">  &lt;</w:t>
-      </w:r>
-      <w:proofErr w:type="gramStart"/>
-      <w:r>
-        <w:t>div</w:t>
-      </w:r>
-      <w:proofErr w:type="gramEnd"/>
-      <w:r>
-        <w:t>&gt;</w:t>
-      </w:r>
-    </w:p>
-    <w:p>
-      <w:pPr>
-        <w:pStyle w:val="code"/>
-      </w:pPr>
-      <w:r>
-        <w:t xml:space="preserve">    &lt;button </w:t>
-      </w:r>
-      <w:proofErr w:type="spellStart"/>
-      <w:r>
-        <w:t>onClick</w:t>
-      </w:r>
-      <w:proofErr w:type="spellEnd"/>
-      <w:proofErr w:type="gramStart"/>
-      <w:r>
-        <w:t>={</w:t>
-      </w:r>
-      <w:proofErr w:type="spellStart"/>
-      <w:proofErr w:type="gramEnd"/>
-      <w:r>
-        <w:t>startLogIn</w:t>
-      </w:r>
-      <w:proofErr w:type="spellEnd"/>
-      <w:r>
-        <w:t>}&gt;Login&lt;/button&gt;</w:t>
-      </w:r>
-    </w:p>
-    <w:p>
-      <w:pPr>
-        <w:pStyle w:val="code"/>
-      </w:pPr>
-      <w:r>
-        <w:t xml:space="preserve">  &lt;/div&gt;</w:t>
-      </w:r>
-    </w:p>
-    <w:p>
-      <w:pPr>
-        <w:pStyle w:val="code"/>
-      </w:pPr>
-      <w:r>
-        <w:t>);</w:t>
-      </w:r>
-    </w:p>
-    <w:p>
-      <w:pPr>
-        <w:pStyle w:val="code"/>
-      </w:pPr>
-    </w:p>
-    <w:p>
-      <w:pPr>
-        <w:pStyle w:val="code"/>
-      </w:pPr>
-      <w:proofErr w:type="gramStart"/>
-      <w:r>
-        <w:t>const</w:t>
-      </w:r>
-      <w:proofErr w:type="gramEnd"/>
-      <w:r>
-        <w:t xml:space="preserve"> </w:t>
-      </w:r>
-      <w:proofErr w:type="spellStart"/>
-      <w:r>
-        <w:t>mapDispatchTpProps</w:t>
-      </w:r>
-      <w:proofErr w:type="spellEnd"/>
-      <w:r>
-        <w:t xml:space="preserve"> = (dispatch) =&gt; ({</w:t>
-      </w:r>
-    </w:p>
-    <w:p>
-      <w:pPr>
-        <w:pStyle w:val="code"/>
-      </w:pPr>
-      <w:r>
-        <w:t xml:space="preserve">  </w:t>
-      </w:r>
-      <w:proofErr w:type="spellStart"/>
-      <w:proofErr w:type="gramStart"/>
-      <w:r>
-        <w:t>startLogIn</w:t>
-      </w:r>
-      <w:proofErr w:type="spellEnd"/>
-      <w:proofErr w:type="gramEnd"/>
-      <w:r>
-        <w:t>: () =&gt; dispatch(</w:t>
-      </w:r>
-      <w:proofErr w:type="spellStart"/>
-      <w:r>
-        <w:t>startLogIn</w:t>
-      </w:r>
-      <w:proofErr w:type="spellEnd"/>
-      <w:r>
-        <w:t>())</w:t>
-      </w:r>
-    </w:p>
-    <w:p>
-      <w:pPr>
-        <w:pStyle w:val="code"/>
-      </w:pPr>
-      <w:r>
-        <w:t>});</w:t>
-      </w:r>
-    </w:p>
-    <w:p>
-      <w:pPr>
-        <w:pStyle w:val="code"/>
-      </w:pPr>
-    </w:p>
-    <w:p>
-      <w:pPr>
-        <w:pStyle w:val="code"/>
-      </w:pPr>
-      <w:proofErr w:type="gramStart"/>
-      <w:r>
-        <w:t>export</w:t>
-      </w:r>
-      <w:proofErr w:type="gramEnd"/>
-      <w:r>
-        <w:t xml:space="preserve"> default connect(undefined, </w:t>
-      </w:r>
-      <w:proofErr w:type="spellStart"/>
-      <w:r>
-        <w:t>mapDispatchTpProps</w:t>
-      </w:r>
-      <w:proofErr w:type="spellEnd"/>
-      <w:r>
-        <w:t>)(</w:t>
-      </w:r>
-      <w:proofErr w:type="spellStart"/>
-      <w:r>
-        <w:t>LoginPage</w:t>
-      </w:r>
-      <w:proofErr w:type="spellEnd"/>
-      <w:r>
-        <w:t>);</w:t>
-      </w:r>
-    </w:p>
-    <w:p>
-      <w:pPr>
-        <w:pStyle w:val="code"/>
-      </w:pPr>
-    </w:p>
-    <w:p>
-      <w:r>
-        <w:t xml:space="preserve">Теперь при клике, будет открываться </w:t>
-      </w:r>
-      <w:proofErr w:type="spellStart"/>
-      <w:r>
-        <w:t>попап</w:t>
-      </w:r>
-      <w:proofErr w:type="spellEnd"/>
-      <w:r>
-        <w:t xml:space="preserve"> окно с логином через </w:t>
-      </w:r>
-      <w:proofErr w:type="spellStart"/>
-      <w:r>
-        <w:t>гугел</w:t>
-      </w:r>
-      <w:proofErr w:type="spellEnd"/>
-    </w:p>
-    <w:p>
-      <w:pPr>
-        <w:rPr>
-          <w:lang w:val="en-US"/>
-        </w:rPr>
-      </w:pPr>
-      <w:proofErr w:type="gramStart"/>
-      <w:r>
-        <w:t xml:space="preserve">Для того, что бы отследить процесс </w:t>
-      </w:r>
-      <w:proofErr w:type="spellStart"/>
-      <w:r>
-        <w:t>логина\логаута</w:t>
-      </w:r>
-      <w:proofErr w:type="spellEnd"/>
-      <w:r>
-        <w:t xml:space="preserve">, в можно в корневой файл добавить обработчик </w:t>
-      </w:r>
-      <w:proofErr w:type="spellStart"/>
-      <w:r>
-        <w:t>эвента</w:t>
-      </w:r>
-      <w:proofErr w:type="spellEnd"/>
-      <w:r>
-        <w:t xml:space="preserve">, в данном случае в </w:t>
-      </w:r>
-      <w:r>
-        <w:rPr>
-          <w:b/>
-          <w:lang w:val="en-US"/>
-        </w:rPr>
-        <w:t>app</w:t>
-      </w:r>
-      <w:r>
-        <w:rPr>
-          <w:b/>
-        </w:rPr>
-        <w:t>.</w:t>
-      </w:r>
-      <w:proofErr w:type="spellStart"/>
-      <w:r>
-        <w:rPr>
-          <w:b/>
-          <w:lang w:val="en-US"/>
-        </w:rPr>
-        <w:t>js</w:t>
-      </w:r>
-      <w:proofErr w:type="spellEnd"/>
-      <w:proofErr w:type="gramEnd"/>
-    </w:p>
-    <w:p>
-      <w:pPr>
-        <w:pStyle w:val="code"/>
-      </w:pPr>
-      <w:proofErr w:type="gramStart"/>
-      <w:r>
-        <w:t>import</w:t>
-      </w:r>
-      <w:proofErr w:type="gramEnd"/>
-      <w:r>
-        <w:t xml:space="preserve"> { firebase } from './firebase/firebase';</w:t>
-      </w:r>
-    </w:p>
-    <w:p>
-      <w:pPr>
-        <w:pStyle w:val="code"/>
-      </w:pPr>
-    </w:p>
-    <w:p>
-      <w:pPr>
-        <w:pStyle w:val="code"/>
-      </w:pPr>
-      <w:proofErr w:type="spellStart"/>
-      <w:proofErr w:type="gramStart"/>
-      <w:r>
-        <w:t>firebase.auth</w:t>
-      </w:r>
-      <w:proofErr w:type="spellEnd"/>
-      <w:r>
-        <w:t>(</w:t>
-      </w:r>
-      <w:proofErr w:type="gramEnd"/>
-      <w:r>
-        <w:t>).</w:t>
-      </w:r>
-      <w:proofErr w:type="spellStart"/>
-      <w:r>
-        <w:t>onAuthStateChanged</w:t>
-      </w:r>
-      <w:proofErr w:type="spellEnd"/>
-      <w:r>
-        <w:t>((user) =&gt; {</w:t>
-      </w:r>
-    </w:p>
-    <w:p>
-      <w:pPr>
-        <w:pStyle w:val="code"/>
-      </w:pPr>
-      <w:r>
-        <w:t xml:space="preserve">  </w:t>
-      </w:r>
-      <w:proofErr w:type="gramStart"/>
-      <w:r>
-        <w:t>if(</w:t>
-      </w:r>
-      <w:proofErr w:type="gramEnd"/>
-      <w:r>
-        <w:t>user){</w:t>
-      </w:r>
-    </w:p>
-    <w:p>
-      <w:pPr>
-        <w:pStyle w:val="code"/>
-      </w:pPr>
-      <w:r>
-        <w:t xml:space="preserve">    </w:t>
-      </w:r>
-      <w:proofErr w:type="gramStart"/>
-      <w:r>
-        <w:t>console.log(</w:t>
-      </w:r>
-      <w:proofErr w:type="gramEnd"/>
-      <w:r>
-        <w:t>'log in')</w:t>
-      </w:r>
-    </w:p>
-    <w:p>
-      <w:pPr>
-        <w:pStyle w:val="code"/>
-      </w:pPr>
-      <w:r>
-        <w:t xml:space="preserve">  } else {</w:t>
-      </w:r>
-    </w:p>
-    <w:p>
-      <w:pPr>
-        <w:pStyle w:val="code"/>
-      </w:pPr>
-      <w:r>
-        <w:t xml:space="preserve">    </w:t>
-      </w:r>
-      <w:proofErr w:type="gramStart"/>
-      <w:r>
-        <w:t>console.log(</w:t>
-      </w:r>
-      <w:proofErr w:type="gramEnd"/>
-      <w:r>
-        <w:t>'log out')</w:t>
-      </w:r>
-    </w:p>
-    <w:p>
-      <w:pPr>
-        <w:pStyle w:val="code"/>
-      </w:pPr>
-      <w:r>
-        <w:t xml:space="preserve">  }</w:t>
-      </w:r>
-    </w:p>
-    <w:p>
-      <w:pPr>
-        <w:pStyle w:val="code"/>
-        <w:rPr>
-          <w:lang w:val="ru-RU"/>
-        </w:rPr>
-      </w:pPr>
-      <w:r>
-        <w:t>});</w:t>
+      <w:proofErr w:type="gramStart"/>
+      <w:r>
+        <w:t>en1ight-expensify-app.herokuapp.com</w:t>
+      </w:r>
+      <w:proofErr w:type="gramEnd"/>
+    </w:p>
+    <w:p>
+      <w:r>
+        <w:t>После этого подождать полминуты</w:t>
       </w:r>
     </w:p>
     <w:sectPr>
@@ -3009,7 +4896,7 @@
             <w:rPr>
               <w:noProof/>
             </w:rPr>
-            <w:t>3</w:t>
+            <w:t>5</w:t>
           </w:r>
         </w:fldSimple>
       </w:p>
@@ -4979,6 +6866,119 @@
     </w:lvl>
   </w:abstractNum>
   <w:abstractNum w:abstractNumId="19">
+    <w:nsid w:val="6BEF7554"/>
+    <w:multiLevelType w:val="hybridMultilevel"/>
+    <w:tmpl w:val="ADBA60D8"/>
+    <w:lvl w:ilvl="0" w:tplc="04190001">
+      <w:start w:val="1"/>
+      <w:numFmt w:val="bullet"/>
+      <w:lvlText w:val=""/>
+      <w:lvlJc w:val="left"/>
+      <w:pPr>
+        <w:ind w:left="720" w:hanging="360"/>
+      </w:pPr>
+      <w:rPr>
+        <w:rFonts w:ascii="Symbol" w:hAnsi="Symbol" w:hint="default"/>
+      </w:rPr>
+    </w:lvl>
+    <w:lvl w:ilvl="1" w:tplc="04190003" w:tentative="1">
+      <w:start w:val="1"/>
+      <w:numFmt w:val="bullet"/>
+      <w:lvlText w:val="o"/>
+      <w:lvlJc w:val="left"/>
+      <w:pPr>
+        <w:ind w:left="1440" w:hanging="360"/>
+      </w:pPr>
+      <w:rPr>
+        <w:rFonts w:ascii="Courier New" w:hAnsi="Courier New" w:cs="Courier New" w:hint="default"/>
+      </w:rPr>
+    </w:lvl>
+    <w:lvl w:ilvl="2" w:tplc="04190005" w:tentative="1">
+      <w:start w:val="1"/>
+      <w:numFmt w:val="bullet"/>
+      <w:lvlText w:val=""/>
+      <w:lvlJc w:val="left"/>
+      <w:pPr>
+        <w:ind w:left="2160" w:hanging="360"/>
+      </w:pPr>
+      <w:rPr>
+        <w:rFonts w:ascii="Wingdings" w:hAnsi="Wingdings" w:hint="default"/>
+      </w:rPr>
+    </w:lvl>
+    <w:lvl w:ilvl="3" w:tplc="04190001" w:tentative="1">
+      <w:start w:val="1"/>
+      <w:numFmt w:val="bullet"/>
+      <w:lvlText w:val=""/>
+      <w:lvlJc w:val="left"/>
+      <w:pPr>
+        <w:ind w:left="2880" w:hanging="360"/>
+      </w:pPr>
+      <w:rPr>
+        <w:rFonts w:ascii="Symbol" w:hAnsi="Symbol" w:hint="default"/>
+      </w:rPr>
+    </w:lvl>
+    <w:lvl w:ilvl="4" w:tplc="04190003" w:tentative="1">
+      <w:start w:val="1"/>
+      <w:numFmt w:val="bullet"/>
+      <w:lvlText w:val="o"/>
+      <w:lvlJc w:val="left"/>
+      <w:pPr>
+        <w:ind w:left="3600" w:hanging="360"/>
+      </w:pPr>
+      <w:rPr>
+        <w:rFonts w:ascii="Courier New" w:hAnsi="Courier New" w:cs="Courier New" w:hint="default"/>
+      </w:rPr>
+    </w:lvl>
+    <w:lvl w:ilvl="5" w:tplc="04190005" w:tentative="1">
+      <w:start w:val="1"/>
+      <w:numFmt w:val="bullet"/>
+      <w:lvlText w:val=""/>
+      <w:lvlJc w:val="left"/>
+      <w:pPr>
+        <w:ind w:left="4320" w:hanging="360"/>
+      </w:pPr>
+      <w:rPr>
+        <w:rFonts w:ascii="Wingdings" w:hAnsi="Wingdings" w:hint="default"/>
+      </w:rPr>
+    </w:lvl>
+    <w:lvl w:ilvl="6" w:tplc="04190001" w:tentative="1">
+      <w:start w:val="1"/>
+      <w:numFmt w:val="bullet"/>
+      <w:lvlText w:val=""/>
+      <w:lvlJc w:val="left"/>
+      <w:pPr>
+        <w:ind w:left="5040" w:hanging="360"/>
+      </w:pPr>
+      <w:rPr>
+        <w:rFonts w:ascii="Symbol" w:hAnsi="Symbol" w:hint="default"/>
+      </w:rPr>
+    </w:lvl>
+    <w:lvl w:ilvl="7" w:tplc="04190003" w:tentative="1">
+      <w:start w:val="1"/>
+      <w:numFmt w:val="bullet"/>
+      <w:lvlText w:val="o"/>
+      <w:lvlJc w:val="left"/>
+      <w:pPr>
+        <w:ind w:left="5760" w:hanging="360"/>
+      </w:pPr>
+      <w:rPr>
+        <w:rFonts w:ascii="Courier New" w:hAnsi="Courier New" w:cs="Courier New" w:hint="default"/>
+      </w:rPr>
+    </w:lvl>
+    <w:lvl w:ilvl="8" w:tplc="04190005" w:tentative="1">
+      <w:start w:val="1"/>
+      <w:numFmt w:val="bullet"/>
+      <w:lvlText w:val=""/>
+      <w:lvlJc w:val="left"/>
+      <w:pPr>
+        <w:ind w:left="6480" w:hanging="360"/>
+      </w:pPr>
+      <w:rPr>
+        <w:rFonts w:ascii="Wingdings" w:hAnsi="Wingdings" w:hint="default"/>
+      </w:rPr>
+    </w:lvl>
+  </w:abstractNum>
+  <w:abstractNum w:abstractNumId="20">
     <w:nsid w:val="742E6168"/>
     <w:multiLevelType w:val="hybridMultilevel"/>
     <w:tmpl w:val="2D3014B4"/>
@@ -5091,7 +7091,7 @@
       </w:rPr>
     </w:lvl>
   </w:abstractNum>
-  <w:abstractNum w:abstractNumId="20">
+  <w:abstractNum w:abstractNumId="21">
     <w:nsid w:val="7BA9659D"/>
     <w:multiLevelType w:val="hybridMultilevel"/>
     <w:tmpl w:val="B04A9AAE"/>
@@ -5208,7 +7208,7 @@
     <w:abstractNumId w:val="11"/>
   </w:num>
   <w:num w:numId="2">
-    <w:abstractNumId w:val="20"/>
+    <w:abstractNumId w:val="21"/>
   </w:num>
   <w:num w:numId="3">
     <w:abstractNumId w:val="17"/>
@@ -5241,7 +7241,7 @@
     <w:abstractNumId w:val="9"/>
   </w:num>
   <w:num w:numId="13">
-    <w:abstractNumId w:val="19"/>
+    <w:abstractNumId w:val="20"/>
   </w:num>
   <w:num w:numId="14">
     <w:abstractNumId w:val="2"/>
@@ -5266,6 +7266,9 @@
   </w:num>
   <w:num w:numId="21">
     <w:abstractNumId w:val="16"/>
+  </w:num>
+  <w:num w:numId="22">
+    <w:abstractNumId w:val="19"/>
   </w:num>
 </w:numbering>
 </file>
@@ -5487,7 +7490,6 @@
   <w:style w:type="character" w:default="1" w:styleId="a0">
     <w:name w:val="Default Paragraph Font"/>
     <w:uiPriority w:val="1"/>
-    <w:semiHidden/>
     <w:unhideWhenUsed/>
   </w:style>
   <w:style w:type="table" w:default="1" w:styleId="a1">
@@ -6024,7 +8026,7 @@
 </file>
 
 <file path=customXml/itemProps1.xml><?xml version="1.0" encoding="utf-8"?>
-<ds:datastoreItem xmlns:ds="http://schemas.openxmlformats.org/officeDocument/2006/customXml" ds:itemID="{56B90771-FDE8-4EA6-A3B7-33AF21F58D92}">
+<ds:datastoreItem xmlns:ds="http://schemas.openxmlformats.org/officeDocument/2006/customXml" ds:itemID="{AD9F5028-9EC9-44F3-A3C2-D8CD942C4904}">
   <ds:schemaRefs>
     <ds:schemaRef ds:uri="http://schemas.openxmlformats.org/officeDocument/2006/bibliography"/>
   </ds:schemaRefs>

</xml_diff>